<commit_message>
comitted custom directive changes into separate brancht
</commit_message>
<xml_diff>
--- a/Angular Notes.docx
+++ b/Angular Notes.docx
@@ -3838,11 +3838,1531 @@
     </w:p>
     <w:p>
       <w:pPr>
-        <w:rPr>
-          <w:sz w:val="18"/>
-          <w:szCs w:val="18"/>
-        </w:rPr>
-      </w:pPr>
+        <w:ind w:firstLine="720"/>
+        <w:rPr>
+          <w:sz w:val="18"/>
+          <w:szCs w:val="18"/>
+        </w:rPr>
+      </w:pPr>
+    </w:p>
+    <w:p>
+      <w:pPr>
+        <w:pStyle w:val="ListParagraph"/>
+        <w:numPr>
+          <w:ilvl w:val="1"/>
+          <w:numId w:val="12"/>
+        </w:numPr>
+        <w:rPr>
+          <w:sz w:val="18"/>
+          <w:szCs w:val="18"/>
+        </w:rPr>
+      </w:pPr>
+      <w:r>
+        <w:rPr>
+          <w:sz w:val="18"/>
+          <w:szCs w:val="18"/>
+        </w:rPr>
+        <w:t>When the angular application-starts, it first creates and renders the root component. Then,</w:t>
+      </w:r>
+      <w:r>
+        <w:rPr>
+          <w:sz w:val="18"/>
+          <w:szCs w:val="18"/>
+        </w:rPr>
+        <w:t xml:space="preserve"> </w:t>
+      </w:r>
+      <w:r>
+        <w:rPr>
+          <w:sz w:val="18"/>
+          <w:szCs w:val="18"/>
+        </w:rPr>
+        <w:t>it creates and renders its Children's &amp; their children. It forms a tree of components</w:t>
+      </w:r>
+      <w:r>
+        <w:rPr>
+          <w:sz w:val="18"/>
+          <w:szCs w:val="18"/>
+        </w:rPr>
+        <w:t>.</w:t>
+      </w:r>
+    </w:p>
+    <w:p>
+      <w:pPr>
+        <w:ind w:left="720"/>
+        <w:rPr>
+          <w:sz w:val="18"/>
+          <w:szCs w:val="18"/>
+        </w:rPr>
+      </w:pPr>
+    </w:p>
+    <w:p>
+      <w:pPr>
+        <w:pStyle w:val="ListParagraph"/>
+        <w:numPr>
+          <w:ilvl w:val="1"/>
+          <w:numId w:val="12"/>
+        </w:numPr>
+        <w:rPr>
+          <w:sz w:val="18"/>
+          <w:szCs w:val="18"/>
+        </w:rPr>
+      </w:pPr>
+      <w:r>
+        <w:rPr>
+          <w:sz w:val="18"/>
+          <w:szCs w:val="18"/>
+        </w:rPr>
+        <w:t>Once Angular loads the components, it starts the process of rendering the view. To do</w:t>
+      </w:r>
+      <w:r>
+        <w:rPr>
+          <w:sz w:val="18"/>
+          <w:szCs w:val="18"/>
+        </w:rPr>
+        <w:t xml:space="preserve"> </w:t>
+      </w:r>
+      <w:r>
+        <w:rPr>
+          <w:sz w:val="18"/>
+          <w:szCs w:val="18"/>
+        </w:rPr>
+        <w:t xml:space="preserve">that, it needs to check the </w:t>
+      </w:r>
+      <w:r>
+        <w:rPr>
+          <w:sz w:val="18"/>
+          <w:szCs w:val="18"/>
+        </w:rPr>
+        <w:t>i</w:t>
+      </w:r>
+      <w:r>
+        <w:rPr>
+          <w:sz w:val="18"/>
+          <w:szCs w:val="18"/>
+        </w:rPr>
+        <w:t>nput properties, evaluate the data bindings &amp; expressions,</w:t>
+      </w:r>
+      <w:r>
+        <w:rPr>
+          <w:sz w:val="18"/>
+          <w:szCs w:val="18"/>
+        </w:rPr>
+        <w:t xml:space="preserve"> </w:t>
+      </w:r>
+      <w:r>
+        <w:rPr>
+          <w:sz w:val="18"/>
+          <w:szCs w:val="18"/>
+        </w:rPr>
+        <w:t>render the projected content etc.</w:t>
+      </w:r>
+    </w:p>
+    <w:p>
+      <w:pPr>
+        <w:ind w:firstLine="720"/>
+        <w:rPr>
+          <w:sz w:val="18"/>
+          <w:szCs w:val="18"/>
+        </w:rPr>
+      </w:pPr>
+    </w:p>
+    <w:p>
+      <w:pPr>
+        <w:pStyle w:val="ListParagraph"/>
+        <w:numPr>
+          <w:ilvl w:val="1"/>
+          <w:numId w:val="12"/>
+        </w:numPr>
+        <w:rPr>
+          <w:sz w:val="18"/>
+          <w:szCs w:val="18"/>
+        </w:rPr>
+      </w:pPr>
+      <w:r>
+        <w:rPr>
+          <w:sz w:val="18"/>
+          <w:szCs w:val="18"/>
+        </w:rPr>
+        <w:t>Angular lets us know when these events happen using lifecycle hooks. For Example:</w:t>
+      </w:r>
+      <w:r>
+        <w:rPr>
+          <w:sz w:val="18"/>
+          <w:szCs w:val="18"/>
+        </w:rPr>
+        <w:t xml:space="preserve"> </w:t>
+      </w:r>
+    </w:p>
+    <w:p>
+      <w:pPr>
+        <w:pStyle w:val="ListParagraph"/>
+        <w:rPr>
+          <w:sz w:val="18"/>
+          <w:szCs w:val="18"/>
+        </w:rPr>
+      </w:pPr>
+    </w:p>
+    <w:p>
+      <w:pPr>
+        <w:pStyle w:val="ListParagraph"/>
+        <w:ind w:left="1440"/>
+        <w:rPr>
+          <w:sz w:val="18"/>
+          <w:szCs w:val="18"/>
+        </w:rPr>
+      </w:pPr>
+    </w:p>
+    <w:p>
+      <w:pPr>
+        <w:pStyle w:val="ListParagraph"/>
+        <w:numPr>
+          <w:ilvl w:val="2"/>
+          <w:numId w:val="14"/>
+        </w:numPr>
+        <w:rPr>
+          <w:sz w:val="18"/>
+          <w:szCs w:val="18"/>
+        </w:rPr>
+      </w:pPr>
+      <w:proofErr w:type="spellStart"/>
+      <w:r>
+        <w:rPr>
+          <w:b/>
+          <w:bCs/>
+          <w:sz w:val="18"/>
+          <w:szCs w:val="18"/>
+        </w:rPr>
+        <w:t>ngOnInit</w:t>
+      </w:r>
+      <w:proofErr w:type="spellEnd"/>
+      <w:r>
+        <w:rPr>
+          <w:sz w:val="18"/>
+          <w:szCs w:val="18"/>
+        </w:rPr>
+        <w:t xml:space="preserve"> when Angular initializes the component for the first time.</w:t>
+      </w:r>
+    </w:p>
+    <w:p>
+      <w:pPr>
+        <w:pStyle w:val="ListParagraph"/>
+        <w:numPr>
+          <w:ilvl w:val="2"/>
+          <w:numId w:val="14"/>
+        </w:numPr>
+        <w:rPr>
+          <w:sz w:val="18"/>
+          <w:szCs w:val="18"/>
+        </w:rPr>
+      </w:pPr>
+      <w:r>
+        <w:rPr>
+          <w:sz w:val="18"/>
+          <w:szCs w:val="18"/>
+        </w:rPr>
+        <w:t xml:space="preserve">When a component's input property change, Angular invokes </w:t>
+      </w:r>
+      <w:proofErr w:type="spellStart"/>
+      <w:r>
+        <w:rPr>
+          <w:b/>
+          <w:bCs/>
+          <w:sz w:val="18"/>
+          <w:szCs w:val="18"/>
+        </w:rPr>
+        <w:t>ngOnChanges</w:t>
+      </w:r>
+      <w:proofErr w:type="spellEnd"/>
+    </w:p>
+    <w:p>
+      <w:pPr>
+        <w:pStyle w:val="ListParagraph"/>
+        <w:numPr>
+          <w:ilvl w:val="2"/>
+          <w:numId w:val="14"/>
+        </w:numPr>
+        <w:rPr>
+          <w:sz w:val="18"/>
+          <w:szCs w:val="18"/>
+        </w:rPr>
+      </w:pPr>
+      <w:r>
+        <w:rPr>
+          <w:sz w:val="18"/>
+          <w:szCs w:val="18"/>
+        </w:rPr>
+        <w:t xml:space="preserve">If the component is destroyed, Angular invokes </w:t>
+      </w:r>
+      <w:proofErr w:type="spellStart"/>
+      <w:r>
+        <w:rPr>
+          <w:b/>
+          <w:bCs/>
+          <w:sz w:val="18"/>
+          <w:szCs w:val="18"/>
+        </w:rPr>
+        <w:t>ngOnDestroy</w:t>
+      </w:r>
+      <w:proofErr w:type="spellEnd"/>
+      <w:r>
+        <w:rPr>
+          <w:sz w:val="18"/>
+          <w:szCs w:val="18"/>
+        </w:rPr>
+        <w:t>.</w:t>
+      </w:r>
+    </w:p>
+    <w:p>
+      <w:pPr>
+        <w:ind w:left="720"/>
+        <w:rPr>
+          <w:b/>
+          <w:bCs/>
+          <w:sz w:val="18"/>
+          <w:szCs w:val="18"/>
+        </w:rPr>
+      </w:pPr>
+    </w:p>
+    <w:p>
+      <w:pPr>
+        <w:ind w:left="720"/>
+        <w:rPr>
+          <w:b/>
+          <w:bCs/>
+          <w:sz w:val="18"/>
+          <w:szCs w:val="18"/>
+        </w:rPr>
+      </w:pPr>
+      <w:r>
+        <w:rPr>
+          <w:b/>
+          <w:bCs/>
+          <w:sz w:val="18"/>
+          <w:szCs w:val="18"/>
+        </w:rPr>
+        <w:t>What is Change detection cycle?</w:t>
+      </w:r>
+    </w:p>
+    <w:p>
+      <w:pPr>
+        <w:ind w:left="720"/>
+        <w:rPr>
+          <w:sz w:val="18"/>
+          <w:szCs w:val="18"/>
+        </w:rPr>
+      </w:pPr>
+      <w:r>
+        <w:rPr>
+          <w:sz w:val="18"/>
+          <w:szCs w:val="18"/>
+        </w:rPr>
+        <w:t>Change detection is the mechanism by which angular</w:t>
+      </w:r>
+      <w:r>
+        <w:rPr>
+          <w:sz w:val="18"/>
+          <w:szCs w:val="18"/>
+        </w:rPr>
+        <w:t xml:space="preserve"> </w:t>
+      </w:r>
+      <w:r>
+        <w:rPr>
+          <w:sz w:val="18"/>
+          <w:szCs w:val="18"/>
+        </w:rPr>
+        <w:t>keeps the template in sync with the component.</w:t>
+      </w:r>
+    </w:p>
+    <w:p>
+      <w:pPr>
+        <w:ind w:left="720"/>
+        <w:rPr>
+          <w:sz w:val="18"/>
+          <w:szCs w:val="18"/>
+        </w:rPr>
+      </w:pPr>
+    </w:p>
+    <w:p>
+      <w:pPr>
+        <w:ind w:left="720"/>
+        <w:rPr>
+          <w:sz w:val="18"/>
+          <w:szCs w:val="18"/>
+        </w:rPr>
+      </w:pPr>
+      <w:r>
+        <w:rPr>
+          <w:b/>
+          <w:bCs/>
+          <w:sz w:val="18"/>
+          <w:szCs w:val="18"/>
+        </w:rPr>
+        <w:t>Projected content:</w:t>
+      </w:r>
+      <w:r>
+        <w:rPr>
+          <w:sz w:val="18"/>
+          <w:szCs w:val="18"/>
+        </w:rPr>
+        <w:t xml:space="preserve"> Projected content is that HTML content which replaces the &lt;ng-content&gt;</w:t>
+      </w:r>
+    </w:p>
+    <w:p>
+      <w:pPr>
+        <w:ind w:left="720"/>
+        <w:rPr>
+          <w:sz w:val="18"/>
+          <w:szCs w:val="18"/>
+        </w:rPr>
+      </w:pPr>
+      <w:r>
+        <w:rPr>
+          <w:sz w:val="18"/>
+          <w:szCs w:val="18"/>
+        </w:rPr>
+        <w:t xml:space="preserve"> directive in child component.</w:t>
+      </w:r>
+    </w:p>
+    <w:p>
+      <w:pPr>
+        <w:ind w:left="720"/>
+        <w:rPr>
+          <w:sz w:val="18"/>
+          <w:szCs w:val="18"/>
+        </w:rPr>
+      </w:pPr>
+      <w:r>
+        <w:rPr>
+          <w:sz w:val="18"/>
+          <w:szCs w:val="18"/>
+        </w:rPr>
+        <w:t xml:space="preserve"> </w:t>
+      </w:r>
+    </w:p>
+    <w:p>
+      <w:pPr>
+        <w:ind w:left="720"/>
+        <w:rPr>
+          <w:sz w:val="18"/>
+          <w:szCs w:val="18"/>
+        </w:rPr>
+      </w:pPr>
+      <w:r>
+        <w:rPr>
+          <w:sz w:val="18"/>
+          <w:szCs w:val="18"/>
+        </w:rPr>
+        <w:t xml:space="preserve"> </w:t>
+      </w:r>
+      <w:r>
+        <w:rPr>
+          <w:b/>
+          <w:bCs/>
+          <w:sz w:val="18"/>
+          <w:szCs w:val="18"/>
+        </w:rPr>
+        <w:t>Input bound properties</w:t>
+      </w:r>
+      <w:r>
+        <w:rPr>
+          <w:sz w:val="18"/>
+          <w:szCs w:val="18"/>
+        </w:rPr>
+        <w:t>: These are those properties of a component class which is decorated</w:t>
+      </w:r>
+    </w:p>
+    <w:p>
+      <w:pPr>
+        <w:ind w:left="720"/>
+        <w:rPr>
+          <w:sz w:val="18"/>
+          <w:szCs w:val="18"/>
+        </w:rPr>
+      </w:pPr>
+      <w:r>
+        <w:rPr>
+          <w:sz w:val="18"/>
+          <w:szCs w:val="18"/>
+        </w:rPr>
+        <w:t>with @Input() decorator.</w:t>
+      </w:r>
+    </w:p>
+    <w:p>
+      <w:pPr>
+        <w:rPr>
+          <w:sz w:val="18"/>
+          <w:szCs w:val="18"/>
+        </w:rPr>
+      </w:pPr>
+    </w:p>
+    <w:p>
+      <w:pPr>
+        <w:ind w:left="720"/>
+        <w:rPr>
+          <w:b/>
+          <w:bCs/>
+          <w:sz w:val="18"/>
+          <w:szCs w:val="18"/>
+        </w:rPr>
+      </w:pPr>
+      <w:r>
+        <w:rPr>
+          <w:sz w:val="18"/>
+          <w:szCs w:val="18"/>
+        </w:rPr>
+        <w:t xml:space="preserve"> </w:t>
+      </w:r>
+      <w:r>
+        <w:rPr>
+          <w:sz w:val="18"/>
+          <w:szCs w:val="18"/>
+        </w:rPr>
+        <w:tab/>
+      </w:r>
+      <w:r>
+        <w:rPr>
+          <w:b/>
+          <w:bCs/>
+          <w:sz w:val="18"/>
+          <w:szCs w:val="18"/>
+        </w:rPr>
+        <w:t>@Input() message: string</w:t>
+      </w:r>
+    </w:p>
+    <w:p>
+      <w:pPr>
+        <w:rPr>
+          <w:sz w:val="18"/>
+          <w:szCs w:val="18"/>
+        </w:rPr>
+      </w:pPr>
+    </w:p>
+    <w:p>
+      <w:pPr>
+        <w:ind w:left="1440" w:firstLine="720"/>
+        <w:rPr>
+          <w:b/>
+          <w:bCs/>
+          <w:sz w:val="18"/>
+          <w:szCs w:val="18"/>
+        </w:rPr>
+      </w:pPr>
+      <w:r>
+        <w:rPr>
+          <w:b/>
+          <w:bCs/>
+          <w:sz w:val="18"/>
+          <w:szCs w:val="18"/>
+        </w:rPr>
+        <w:t>Constructor of a Component</w:t>
+      </w:r>
+    </w:p>
+    <w:p>
+      <w:pPr>
+        <w:pStyle w:val="ListParagraph"/>
+        <w:numPr>
+          <w:ilvl w:val="0"/>
+          <w:numId w:val="15"/>
+        </w:numPr>
+        <w:rPr>
+          <w:sz w:val="18"/>
+          <w:szCs w:val="18"/>
+        </w:rPr>
+      </w:pPr>
+      <w:r>
+        <w:rPr>
+          <w:sz w:val="18"/>
+          <w:szCs w:val="18"/>
+        </w:rPr>
+        <w:t>Life Cycle of a component begins, when Angular creates the component class. First</w:t>
+      </w:r>
+    </w:p>
+    <w:p>
+      <w:pPr>
+        <w:pStyle w:val="ListParagraph"/>
+        <w:rPr>
+          <w:sz w:val="18"/>
+          <w:szCs w:val="18"/>
+        </w:rPr>
+      </w:pPr>
+    </w:p>
+    <w:p>
+      <w:pPr>
+        <w:pStyle w:val="ListParagraph"/>
+        <w:numPr>
+          <w:ilvl w:val="0"/>
+          <w:numId w:val="15"/>
+        </w:numPr>
+        <w:rPr>
+          <w:sz w:val="18"/>
+          <w:szCs w:val="18"/>
+        </w:rPr>
+      </w:pPr>
+      <w:r>
+        <w:rPr>
+          <w:sz w:val="18"/>
+          <w:szCs w:val="18"/>
+        </w:rPr>
+        <w:t>method that gets invoked is class Constructor.</w:t>
+      </w:r>
+    </w:p>
+    <w:p>
+      <w:pPr>
+        <w:pStyle w:val="ListParagraph"/>
+        <w:rPr>
+          <w:sz w:val="18"/>
+          <w:szCs w:val="18"/>
+        </w:rPr>
+      </w:pPr>
+      <w:r>
+        <w:rPr>
+          <w:sz w:val="18"/>
+          <w:szCs w:val="18"/>
+        </w:rPr>
+        <w:t>Constructor is neither a life cycle hook nor it is specific to Angular. It is a JavaScript feature.</w:t>
+      </w:r>
+      <w:r>
+        <w:rPr>
+          <w:sz w:val="18"/>
+          <w:szCs w:val="18"/>
+        </w:rPr>
+        <w:t xml:space="preserve"> </w:t>
+      </w:r>
+      <w:r>
+        <w:rPr>
+          <w:sz w:val="18"/>
+          <w:szCs w:val="18"/>
+        </w:rPr>
+        <w:t>It is a method which gets invoked, when a class is created.</w:t>
+      </w:r>
+    </w:p>
+    <w:p>
+      <w:pPr>
+        <w:pStyle w:val="ListParagraph"/>
+        <w:rPr>
+          <w:sz w:val="18"/>
+          <w:szCs w:val="18"/>
+        </w:rPr>
+      </w:pPr>
+    </w:p>
+    <w:p>
+      <w:pPr>
+        <w:pStyle w:val="ListParagraph"/>
+        <w:numPr>
+          <w:ilvl w:val="0"/>
+          <w:numId w:val="15"/>
+        </w:numPr>
+        <w:rPr>
+          <w:sz w:val="18"/>
+          <w:szCs w:val="18"/>
+        </w:rPr>
+      </w:pPr>
+      <w:r>
+        <w:rPr>
+          <w:sz w:val="18"/>
+          <w:szCs w:val="18"/>
+        </w:rPr>
+        <w:t>When a constructor is called, at that point, none of the components input properties are</w:t>
+      </w:r>
+      <w:r>
+        <w:rPr>
+          <w:sz w:val="18"/>
+          <w:szCs w:val="18"/>
+        </w:rPr>
+        <w:t xml:space="preserve"> </w:t>
+      </w:r>
+      <w:r>
+        <w:rPr>
+          <w:sz w:val="18"/>
+          <w:szCs w:val="18"/>
+        </w:rPr>
+        <w:t>updated and available to use. Neither its child components are constructed. Projected</w:t>
+      </w:r>
+      <w:r>
+        <w:rPr>
+          <w:sz w:val="18"/>
+          <w:szCs w:val="18"/>
+        </w:rPr>
+        <w:t xml:space="preserve"> </w:t>
+      </w:r>
+      <w:r>
+        <w:rPr>
+          <w:sz w:val="18"/>
+          <w:szCs w:val="18"/>
+        </w:rPr>
+        <w:t>contents are also not available.</w:t>
+      </w:r>
+    </w:p>
+    <w:p>
+      <w:pPr>
+        <w:pStyle w:val="ListParagraph"/>
+        <w:rPr>
+          <w:sz w:val="18"/>
+          <w:szCs w:val="18"/>
+        </w:rPr>
+      </w:pPr>
+    </w:p>
+    <w:p>
+      <w:pPr>
+        <w:pStyle w:val="ListParagraph"/>
+        <w:numPr>
+          <w:ilvl w:val="0"/>
+          <w:numId w:val="15"/>
+        </w:numPr>
+        <w:rPr>
+          <w:sz w:val="18"/>
+          <w:szCs w:val="18"/>
+        </w:rPr>
+      </w:pPr>
+      <w:r>
+        <w:rPr>
+          <w:sz w:val="18"/>
+          <w:szCs w:val="18"/>
+        </w:rPr>
+        <w:t>Once Angular instantiates the class, it kick-start the first change detection</w:t>
+      </w:r>
+    </w:p>
+    <w:p>
+      <w:pPr>
+        <w:pStyle w:val="ListParagraph"/>
+        <w:rPr>
+          <w:sz w:val="18"/>
+          <w:szCs w:val="18"/>
+        </w:rPr>
+      </w:pPr>
+    </w:p>
+    <w:p>
+      <w:pPr>
+        <w:rPr>
+          <w:b/>
+          <w:bCs/>
+        </w:rPr>
+      </w:pPr>
+      <w:r>
+        <w:rPr>
+          <w:sz w:val="18"/>
+          <w:szCs w:val="18"/>
+        </w:rPr>
+        <w:t xml:space="preserve"> </w:t>
+      </w:r>
+      <w:r>
+        <w:rPr>
+          <w:sz w:val="18"/>
+          <w:szCs w:val="18"/>
+        </w:rPr>
+        <w:tab/>
+      </w:r>
+      <w:r>
+        <w:rPr>
+          <w:sz w:val="18"/>
+          <w:szCs w:val="18"/>
+        </w:rPr>
+        <w:tab/>
+      </w:r>
+      <w:r>
+        <w:rPr>
+          <w:sz w:val="18"/>
+          <w:szCs w:val="18"/>
+        </w:rPr>
+        <w:tab/>
+      </w:r>
+      <w:r>
+        <w:rPr>
+          <w:b/>
+          <w:bCs/>
+        </w:rPr>
+        <w:t>Angular Life Cycle Hooks</w:t>
+      </w:r>
+    </w:p>
+    <w:p>
+      <w:pPr>
+        <w:rPr>
+          <w:b/>
+          <w:bCs/>
+        </w:rPr>
+      </w:pPr>
+    </w:p>
+    <w:p>
+      <w:pPr>
+        <w:rPr>
+          <w:b/>
+          <w:bCs/>
+        </w:rPr>
+      </w:pPr>
+      <w:r>
+        <w:rPr>
+          <w:b/>
+          <w:bCs/>
+        </w:rPr>
+        <w:tab/>
+      </w:r>
+      <w:proofErr w:type="spellStart"/>
+      <w:r>
+        <w:rPr>
+          <w:b/>
+          <w:bCs/>
+        </w:rPr>
+        <w:t>ngOnchanges</w:t>
+      </w:r>
+      <w:proofErr w:type="spellEnd"/>
+    </w:p>
+    <w:p>
+      <w:pPr>
+        <w:rPr>
+          <w:b/>
+          <w:bCs/>
+        </w:rPr>
+      </w:pPr>
+      <w:r>
+        <w:rPr>
+          <w:b/>
+          <w:bCs/>
+        </w:rPr>
+        <w:lastRenderedPageBreak/>
+        <w:drawing>
+          <wp:inline distT="0" distB="0" distL="0" distR="0" wp14:anchorId="7C333024" wp14:editId="6E5C2995">
+            <wp:extent cx="5731510" cy="2503170"/>
+            <wp:effectExtent l="0" t="0" r="0" b="0"/>
+            <wp:docPr id="309735706" name="Picture 1" descr="A screenshot of a computer&#10;&#10;Description automatically generated"/>
+            <wp:cNvGraphicFramePr>
+              <a:graphicFrameLocks xmlns:a="http://schemas.openxmlformats.org/drawingml/2006/main" noChangeAspect="1"/>
+            </wp:cNvGraphicFramePr>
+            <a:graphic xmlns:a="http://schemas.openxmlformats.org/drawingml/2006/main">
+              <a:graphicData uri="http://schemas.openxmlformats.org/drawingml/2006/picture">
+                <pic:pic xmlns:pic="http://schemas.openxmlformats.org/drawingml/2006/picture">
+                  <pic:nvPicPr>
+                    <pic:cNvPr id="309735706" name="Picture 1" descr="A screenshot of a computer&#10;&#10;Description automatically generated"/>
+                    <pic:cNvPicPr/>
+                  </pic:nvPicPr>
+                  <pic:blipFill>
+                    <a:blip r:embed="rId13"/>
+                    <a:stretch>
+                      <a:fillRect/>
+                    </a:stretch>
+                  </pic:blipFill>
+                  <pic:spPr>
+                    <a:xfrm>
+                      <a:off x="0" y="0"/>
+                      <a:ext cx="5731510" cy="2503170"/>
+                    </a:xfrm>
+                    <a:prstGeom prst="rect">
+                      <a:avLst/>
+                    </a:prstGeom>
+                  </pic:spPr>
+                </pic:pic>
+              </a:graphicData>
+            </a:graphic>
+          </wp:inline>
+        </w:drawing>
+      </w:r>
+    </w:p>
+    <w:p>
+      <w:pPr>
+        <w:rPr>
+          <w:b/>
+          <w:bCs/>
+        </w:rPr>
+      </w:pPr>
+    </w:p>
+    <w:p>
+      <w:pPr>
+        <w:rPr>
+          <w:b/>
+          <w:bCs/>
+        </w:rPr>
+      </w:pPr>
+      <w:proofErr w:type="spellStart"/>
+      <w:r>
+        <w:rPr>
+          <w:b/>
+          <w:bCs/>
+        </w:rPr>
+        <w:t>ngOnInint</w:t>
+      </w:r>
+      <w:proofErr w:type="spellEnd"/>
+    </w:p>
+    <w:p>
+      <w:pPr>
+        <w:rPr>
+          <w:b/>
+          <w:bCs/>
+        </w:rPr>
+      </w:pPr>
+    </w:p>
+    <w:p>
+      <w:pPr>
+        <w:rPr>
+          <w:b/>
+          <w:bCs/>
+        </w:rPr>
+      </w:pPr>
+      <w:r>
+        <w:rPr>
+          <w:b/>
+          <w:bCs/>
+        </w:rPr>
+        <w:drawing>
+          <wp:inline distT="0" distB="0" distL="0" distR="0" wp14:anchorId="3976A647" wp14:editId="39DD45CE">
+            <wp:extent cx="5731510" cy="2383790"/>
+            <wp:effectExtent l="0" t="0" r="0" b="3810"/>
+            <wp:docPr id="1323183535" name="Picture 1" descr="A screenshot of a computer&#10;&#10;Description automatically generated"/>
+            <wp:cNvGraphicFramePr>
+              <a:graphicFrameLocks xmlns:a="http://schemas.openxmlformats.org/drawingml/2006/main" noChangeAspect="1"/>
+            </wp:cNvGraphicFramePr>
+            <a:graphic xmlns:a="http://schemas.openxmlformats.org/drawingml/2006/main">
+              <a:graphicData uri="http://schemas.openxmlformats.org/drawingml/2006/picture">
+                <pic:pic xmlns:pic="http://schemas.openxmlformats.org/drawingml/2006/picture">
+                  <pic:nvPicPr>
+                    <pic:cNvPr id="1323183535" name="Picture 1" descr="A screenshot of a computer&#10;&#10;Description automatically generated"/>
+                    <pic:cNvPicPr/>
+                  </pic:nvPicPr>
+                  <pic:blipFill>
+                    <a:blip r:embed="rId14"/>
+                    <a:stretch>
+                      <a:fillRect/>
+                    </a:stretch>
+                  </pic:blipFill>
+                  <pic:spPr>
+                    <a:xfrm>
+                      <a:off x="0" y="0"/>
+                      <a:ext cx="5731510" cy="2383790"/>
+                    </a:xfrm>
+                    <a:prstGeom prst="rect">
+                      <a:avLst/>
+                    </a:prstGeom>
+                  </pic:spPr>
+                </pic:pic>
+              </a:graphicData>
+            </a:graphic>
+          </wp:inline>
+        </w:drawing>
+      </w:r>
+    </w:p>
+    <w:p>
+      <w:pPr>
+        <w:rPr>
+          <w:b/>
+          <w:bCs/>
+        </w:rPr>
+      </w:pPr>
+    </w:p>
+    <w:p>
+      <w:pPr>
+        <w:rPr>
+          <w:b/>
+          <w:bCs/>
+        </w:rPr>
+      </w:pPr>
+      <w:proofErr w:type="spellStart"/>
+      <w:r>
+        <w:rPr>
+          <w:b/>
+          <w:bCs/>
+        </w:rPr>
+        <w:t>ngDoCheck</w:t>
+      </w:r>
+      <w:proofErr w:type="spellEnd"/>
+    </w:p>
+    <w:p>
+      <w:pPr>
+        <w:rPr>
+          <w:b/>
+          <w:bCs/>
+        </w:rPr>
+      </w:pPr>
+    </w:p>
+    <w:p>
+      <w:pPr>
+        <w:rPr>
+          <w:b/>
+          <w:bCs/>
+        </w:rPr>
+      </w:pPr>
+      <w:r>
+        <w:rPr>
+          <w:b/>
+          <w:bCs/>
+        </w:rPr>
+        <w:drawing>
+          <wp:inline distT="0" distB="0" distL="0" distR="0" wp14:anchorId="7AC87071" wp14:editId="7BC21EE4">
+            <wp:extent cx="5731510" cy="2302510"/>
+            <wp:effectExtent l="0" t="0" r="0" b="0"/>
+            <wp:docPr id="1568197977" name="Picture 1" descr="A screenshot of a computer&#10;&#10;Description automatically generated"/>
+            <wp:cNvGraphicFramePr>
+              <a:graphicFrameLocks xmlns:a="http://schemas.openxmlformats.org/drawingml/2006/main" noChangeAspect="1"/>
+            </wp:cNvGraphicFramePr>
+            <a:graphic xmlns:a="http://schemas.openxmlformats.org/drawingml/2006/main">
+              <a:graphicData uri="http://schemas.openxmlformats.org/drawingml/2006/picture">
+                <pic:pic xmlns:pic="http://schemas.openxmlformats.org/drawingml/2006/picture">
+                  <pic:nvPicPr>
+                    <pic:cNvPr id="1568197977" name="Picture 1" descr="A screenshot of a computer&#10;&#10;Description automatically generated"/>
+                    <pic:cNvPicPr/>
+                  </pic:nvPicPr>
+                  <pic:blipFill>
+                    <a:blip r:embed="rId15"/>
+                    <a:stretch>
+                      <a:fillRect/>
+                    </a:stretch>
+                  </pic:blipFill>
+                  <pic:spPr>
+                    <a:xfrm>
+                      <a:off x="0" y="0"/>
+                      <a:ext cx="5731510" cy="2302510"/>
+                    </a:xfrm>
+                    <a:prstGeom prst="rect">
+                      <a:avLst/>
+                    </a:prstGeom>
+                  </pic:spPr>
+                </pic:pic>
+              </a:graphicData>
+            </a:graphic>
+          </wp:inline>
+        </w:drawing>
+      </w:r>
+    </w:p>
+    <w:p>
+      <w:pPr>
+        <w:rPr>
+          <w:b/>
+          <w:bCs/>
+        </w:rPr>
+      </w:pPr>
+    </w:p>
+    <w:p>
+      <w:pPr>
+        <w:rPr>
+          <w:b/>
+          <w:bCs/>
+        </w:rPr>
+      </w:pPr>
+      <w:proofErr w:type="spellStart"/>
+      <w:r>
+        <w:rPr>
+          <w:b/>
+          <w:bCs/>
+        </w:rPr>
+        <w:t>ngAfterContentInit</w:t>
+      </w:r>
+      <w:proofErr w:type="spellEnd"/>
+    </w:p>
+    <w:p>
+      <w:pPr>
+        <w:rPr>
+          <w:b/>
+          <w:bCs/>
+        </w:rPr>
+      </w:pPr>
+      <w:r>
+        <w:rPr>
+          <w:b/>
+          <w:bCs/>
+        </w:rPr>
+        <w:lastRenderedPageBreak/>
+        <w:drawing>
+          <wp:inline distT="0" distB="0" distL="0" distR="0" wp14:anchorId="33C7C4C7" wp14:editId="2DB9BACA">
+            <wp:extent cx="5731510" cy="2833370"/>
+            <wp:effectExtent l="0" t="0" r="0" b="0"/>
+            <wp:docPr id="727635721" name="Picture 1" descr="A screenshot of a computer&#10;&#10;Description automatically generated"/>
+            <wp:cNvGraphicFramePr>
+              <a:graphicFrameLocks xmlns:a="http://schemas.openxmlformats.org/drawingml/2006/main" noChangeAspect="1"/>
+            </wp:cNvGraphicFramePr>
+            <a:graphic xmlns:a="http://schemas.openxmlformats.org/drawingml/2006/main">
+              <a:graphicData uri="http://schemas.openxmlformats.org/drawingml/2006/picture">
+                <pic:pic xmlns:pic="http://schemas.openxmlformats.org/drawingml/2006/picture">
+                  <pic:nvPicPr>
+                    <pic:cNvPr id="727635721" name="Picture 1" descr="A screenshot of a computer&#10;&#10;Description automatically generated"/>
+                    <pic:cNvPicPr/>
+                  </pic:nvPicPr>
+                  <pic:blipFill>
+                    <a:blip r:embed="rId16"/>
+                    <a:stretch>
+                      <a:fillRect/>
+                    </a:stretch>
+                  </pic:blipFill>
+                  <pic:spPr>
+                    <a:xfrm>
+                      <a:off x="0" y="0"/>
+                      <a:ext cx="5731510" cy="2833370"/>
+                    </a:xfrm>
+                    <a:prstGeom prst="rect">
+                      <a:avLst/>
+                    </a:prstGeom>
+                  </pic:spPr>
+                </pic:pic>
+              </a:graphicData>
+            </a:graphic>
+          </wp:inline>
+        </w:drawing>
+      </w:r>
+    </w:p>
+    <w:p>
+      <w:pPr>
+        <w:rPr>
+          <w:b/>
+          <w:bCs/>
+        </w:rPr>
+      </w:pPr>
+    </w:p>
+    <w:p>
+      <w:pPr>
+        <w:rPr>
+          <w:b/>
+          <w:bCs/>
+        </w:rPr>
+      </w:pPr>
+      <w:proofErr w:type="spellStart"/>
+      <w:r>
+        <w:rPr>
+          <w:b/>
+          <w:bCs/>
+        </w:rPr>
+        <w:t>ngAftterContentChecked</w:t>
+      </w:r>
+      <w:proofErr w:type="spellEnd"/>
+    </w:p>
+    <w:p>
+      <w:pPr>
+        <w:rPr>
+          <w:b/>
+          <w:bCs/>
+        </w:rPr>
+      </w:pPr>
+    </w:p>
+    <w:p>
+      <w:pPr>
+        <w:rPr>
+          <w:b/>
+          <w:bCs/>
+        </w:rPr>
+      </w:pPr>
+      <w:r>
+        <w:rPr>
+          <w:b/>
+          <w:bCs/>
+        </w:rPr>
+        <w:drawing>
+          <wp:inline distT="0" distB="0" distL="0" distR="0" wp14:anchorId="236757B1" wp14:editId="76354CF5">
+            <wp:extent cx="5731510" cy="2241550"/>
+            <wp:effectExtent l="0" t="0" r="0" b="6350"/>
+            <wp:docPr id="1992957426" name="Picture 1" descr="A screenshot of a computer&#10;&#10;Description automatically generated"/>
+            <wp:cNvGraphicFramePr>
+              <a:graphicFrameLocks xmlns:a="http://schemas.openxmlformats.org/drawingml/2006/main" noChangeAspect="1"/>
+            </wp:cNvGraphicFramePr>
+            <a:graphic xmlns:a="http://schemas.openxmlformats.org/drawingml/2006/main">
+              <a:graphicData uri="http://schemas.openxmlformats.org/drawingml/2006/picture">
+                <pic:pic xmlns:pic="http://schemas.openxmlformats.org/drawingml/2006/picture">
+                  <pic:nvPicPr>
+                    <pic:cNvPr id="1992957426" name="Picture 1" descr="A screenshot of a computer&#10;&#10;Description automatically generated"/>
+                    <pic:cNvPicPr/>
+                  </pic:nvPicPr>
+                  <pic:blipFill>
+                    <a:blip r:embed="rId17"/>
+                    <a:stretch>
+                      <a:fillRect/>
+                    </a:stretch>
+                  </pic:blipFill>
+                  <pic:spPr>
+                    <a:xfrm>
+                      <a:off x="0" y="0"/>
+                      <a:ext cx="5731510" cy="2241550"/>
+                    </a:xfrm>
+                    <a:prstGeom prst="rect">
+                      <a:avLst/>
+                    </a:prstGeom>
+                  </pic:spPr>
+                </pic:pic>
+              </a:graphicData>
+            </a:graphic>
+          </wp:inline>
+        </w:drawing>
+      </w:r>
+    </w:p>
+    <w:p>
+      <w:pPr>
+        <w:rPr>
+          <w:b/>
+          <w:bCs/>
+        </w:rPr>
+      </w:pPr>
+    </w:p>
+    <w:p>
+      <w:pPr>
+        <w:rPr>
+          <w:b/>
+          <w:bCs/>
+        </w:rPr>
+      </w:pPr>
+    </w:p>
+    <w:p>
+      <w:pPr>
+        <w:rPr>
+          <w:b/>
+          <w:bCs/>
+        </w:rPr>
+      </w:pPr>
+      <w:proofErr w:type="spellStart"/>
+      <w:r>
+        <w:rPr>
+          <w:b/>
+          <w:bCs/>
+        </w:rPr>
+        <w:t>ngAfterViewInit</w:t>
+      </w:r>
+      <w:proofErr w:type="spellEnd"/>
+    </w:p>
+    <w:p>
+      <w:pPr>
+        <w:rPr>
+          <w:b/>
+          <w:bCs/>
+        </w:rPr>
+      </w:pPr>
+    </w:p>
+    <w:p>
+      <w:pPr>
+        <w:rPr>
+          <w:b/>
+          <w:bCs/>
+        </w:rPr>
+      </w:pPr>
+      <w:r>
+        <w:rPr>
+          <w:b/>
+          <w:bCs/>
+        </w:rPr>
+        <w:drawing>
+          <wp:inline distT="0" distB="0" distL="0" distR="0" wp14:anchorId="0089CCAD" wp14:editId="704AED07">
+            <wp:extent cx="5731510" cy="2388870"/>
+            <wp:effectExtent l="0" t="0" r="0" b="0"/>
+            <wp:docPr id="386399506" name="Picture 1" descr="A screenshot of a web page&#10;&#10;Description automatically generated"/>
+            <wp:cNvGraphicFramePr>
+              <a:graphicFrameLocks xmlns:a="http://schemas.openxmlformats.org/drawingml/2006/main" noChangeAspect="1"/>
+            </wp:cNvGraphicFramePr>
+            <a:graphic xmlns:a="http://schemas.openxmlformats.org/drawingml/2006/main">
+              <a:graphicData uri="http://schemas.openxmlformats.org/drawingml/2006/picture">
+                <pic:pic xmlns:pic="http://schemas.openxmlformats.org/drawingml/2006/picture">
+                  <pic:nvPicPr>
+                    <pic:cNvPr id="386399506" name="Picture 1" descr="A screenshot of a web page&#10;&#10;Description automatically generated"/>
+                    <pic:cNvPicPr/>
+                  </pic:nvPicPr>
+                  <pic:blipFill>
+                    <a:blip r:embed="rId18"/>
+                    <a:stretch>
+                      <a:fillRect/>
+                    </a:stretch>
+                  </pic:blipFill>
+                  <pic:spPr>
+                    <a:xfrm>
+                      <a:off x="0" y="0"/>
+                      <a:ext cx="5731510" cy="2388870"/>
+                    </a:xfrm>
+                    <a:prstGeom prst="rect">
+                      <a:avLst/>
+                    </a:prstGeom>
+                  </pic:spPr>
+                </pic:pic>
+              </a:graphicData>
+            </a:graphic>
+          </wp:inline>
+        </w:drawing>
+      </w:r>
+    </w:p>
+    <w:p>
+      <w:pPr>
+        <w:rPr>
+          <w:b/>
+          <w:bCs/>
+        </w:rPr>
+      </w:pPr>
+      <w:proofErr w:type="spellStart"/>
+      <w:r>
+        <w:rPr>
+          <w:b/>
+          <w:bCs/>
+        </w:rPr>
+        <w:lastRenderedPageBreak/>
+        <w:t>ngAfterViewChecked</w:t>
+      </w:r>
+      <w:proofErr w:type="spellEnd"/>
+    </w:p>
+    <w:p>
+      <w:pPr>
+        <w:rPr>
+          <w:b/>
+          <w:bCs/>
+        </w:rPr>
+      </w:pPr>
+    </w:p>
+    <w:p>
+      <w:pPr>
+        <w:rPr>
+          <w:b/>
+          <w:bCs/>
+        </w:rPr>
+      </w:pPr>
+      <w:r>
+        <w:rPr>
+          <w:b/>
+          <w:bCs/>
+        </w:rPr>
+        <w:drawing>
+          <wp:inline distT="0" distB="0" distL="0" distR="0" wp14:anchorId="5293A6F6" wp14:editId="382EB3FA">
+            <wp:extent cx="5731510" cy="2463800"/>
+            <wp:effectExtent l="0" t="0" r="0" b="0"/>
+            <wp:docPr id="2068418134" name="Picture 1" descr="A screenshot of a computer&#10;&#10;Description automatically generated"/>
+            <wp:cNvGraphicFramePr>
+              <a:graphicFrameLocks xmlns:a="http://schemas.openxmlformats.org/drawingml/2006/main" noChangeAspect="1"/>
+            </wp:cNvGraphicFramePr>
+            <a:graphic xmlns:a="http://schemas.openxmlformats.org/drawingml/2006/main">
+              <a:graphicData uri="http://schemas.openxmlformats.org/drawingml/2006/picture">
+                <pic:pic xmlns:pic="http://schemas.openxmlformats.org/drawingml/2006/picture">
+                  <pic:nvPicPr>
+                    <pic:cNvPr id="2068418134" name="Picture 1" descr="A screenshot of a computer&#10;&#10;Description automatically generated"/>
+                    <pic:cNvPicPr/>
+                  </pic:nvPicPr>
+                  <pic:blipFill>
+                    <a:blip r:embed="rId19"/>
+                    <a:stretch>
+                      <a:fillRect/>
+                    </a:stretch>
+                  </pic:blipFill>
+                  <pic:spPr>
+                    <a:xfrm>
+                      <a:off x="0" y="0"/>
+                      <a:ext cx="5731510" cy="2463800"/>
+                    </a:xfrm>
+                    <a:prstGeom prst="rect">
+                      <a:avLst/>
+                    </a:prstGeom>
+                  </pic:spPr>
+                </pic:pic>
+              </a:graphicData>
+            </a:graphic>
+          </wp:inline>
+        </w:drawing>
+      </w:r>
+    </w:p>
+    <w:p>
+      <w:pPr>
+        <w:rPr>
+          <w:b/>
+          <w:bCs/>
+        </w:rPr>
+      </w:pPr>
+    </w:p>
+    <w:p>
+      <w:pPr>
+        <w:rPr>
+          <w:b/>
+          <w:bCs/>
+        </w:rPr>
+      </w:pPr>
+      <w:proofErr w:type="spellStart"/>
+      <w:r>
+        <w:rPr>
+          <w:b/>
+          <w:bCs/>
+        </w:rPr>
+        <w:t>ngOnDestroy</w:t>
+      </w:r>
+      <w:proofErr w:type="spellEnd"/>
+    </w:p>
+    <w:p>
+      <w:pPr>
+        <w:rPr>
+          <w:b/>
+          <w:bCs/>
+        </w:rPr>
+      </w:pPr>
+    </w:p>
+    <w:p>
+      <w:pPr>
+        <w:rPr>
+          <w:b/>
+          <w:bCs/>
+        </w:rPr>
+      </w:pPr>
+      <w:r>
+        <w:rPr>
+          <w:b/>
+          <w:bCs/>
+        </w:rPr>
+        <w:drawing>
+          <wp:inline distT="0" distB="0" distL="0" distR="0" wp14:anchorId="6E78315F" wp14:editId="32F15F92">
+            <wp:extent cx="5731510" cy="2775585"/>
+            <wp:effectExtent l="0" t="0" r="0" b="5715"/>
+            <wp:docPr id="708169926" name="Picture 1" descr="A screenshot of a computer&#10;&#10;Description automatically generated"/>
+            <wp:cNvGraphicFramePr>
+              <a:graphicFrameLocks xmlns:a="http://schemas.openxmlformats.org/drawingml/2006/main" noChangeAspect="1"/>
+            </wp:cNvGraphicFramePr>
+            <a:graphic xmlns:a="http://schemas.openxmlformats.org/drawingml/2006/main">
+              <a:graphicData uri="http://schemas.openxmlformats.org/drawingml/2006/picture">
+                <pic:pic xmlns:pic="http://schemas.openxmlformats.org/drawingml/2006/picture">
+                  <pic:nvPicPr>
+                    <pic:cNvPr id="708169926" name="Picture 1" descr="A screenshot of a computer&#10;&#10;Description automatically generated"/>
+                    <pic:cNvPicPr/>
+                  </pic:nvPicPr>
+                  <pic:blipFill>
+                    <a:blip r:embed="rId20"/>
+                    <a:stretch>
+                      <a:fillRect/>
+                    </a:stretch>
+                  </pic:blipFill>
+                  <pic:spPr>
+                    <a:xfrm>
+                      <a:off x="0" y="0"/>
+                      <a:ext cx="5731510" cy="2775585"/>
+                    </a:xfrm>
+                    <a:prstGeom prst="rect">
+                      <a:avLst/>
+                    </a:prstGeom>
+                  </pic:spPr>
+                </pic:pic>
+              </a:graphicData>
+            </a:graphic>
+          </wp:inline>
+        </w:drawing>
+      </w:r>
+    </w:p>
+    <w:p>
+      <w:pPr>
+        <w:rPr>
+          <w:b/>
+          <w:bCs/>
+        </w:rPr>
+      </w:pPr>
+    </w:p>
+    <w:p>
+      <w:pPr>
+        <w:rPr>
+          <w:b/>
+          <w:bCs/>
+        </w:rPr>
+      </w:pPr>
+      <w:r>
+        <w:rPr>
+          <w:b/>
+          <w:bCs/>
+        </w:rPr>
+        <w:t>@ContentChild</w:t>
+      </w:r>
+    </w:p>
+    <w:p>
+      <w:pPr>
+        <w:rPr>
+          <w:b/>
+          <w:bCs/>
+        </w:rPr>
+      </w:pPr>
+    </w:p>
+    <w:p>
+      <w:pPr>
+        <w:rPr>
+          <w:b/>
+          <w:bCs/>
+        </w:rPr>
+      </w:pPr>
+    </w:p>
+    <w:p>
+      <w:pPr>
+        <w:rPr>
+          <w:b/>
+          <w:bCs/>
+        </w:rPr>
+      </w:pPr>
+    </w:p>
+    <w:p>
+      <w:pPr>
+        <w:rPr>
+          <w:b/>
+          <w:bCs/>
+        </w:rPr>
+      </w:pPr>
+    </w:p>
+    <w:p>
+      <w:pPr>
+        <w:rPr>
+          <w:b/>
+          <w:bCs/>
+          <w:sz w:val="18"/>
+          <w:szCs w:val="18"/>
+        </w:rPr>
+      </w:pPr>
+      <w:r>
+        <w:rPr>
+          <w:b/>
+          <w:bCs/>
+          <w:sz w:val="18"/>
+          <w:szCs w:val="18"/>
+        </w:rPr>
+        <w:t>Custom Attribute directive:</w:t>
+      </w:r>
+    </w:p>
+    <w:p>
+      <w:pPr>
+        <w:rPr>
+          <w:b/>
+          <w:bCs/>
+        </w:rPr>
+      </w:pPr>
+    </w:p>
+    <w:p>
+      <w:pPr>
+        <w:rPr>
+          <w:b/>
+          <w:bCs/>
+        </w:rPr>
+      </w:pPr>
+    </w:p>
+    <w:p>
+      <w:pPr>
+        <w:rPr>
+          <w:b/>
+          <w:bCs/>
+        </w:rPr>
+      </w:pPr>
+      <w:r>
+        <w:rPr>
+          <w:b/>
+          <w:bCs/>
+        </w:rPr>
+        <w:lastRenderedPageBreak/>
+        <w:drawing>
+          <wp:inline distT="0" distB="0" distL="0" distR="0" wp14:anchorId="13911805" wp14:editId="48FD6C15">
+            <wp:extent cx="5731510" cy="3387090"/>
+            <wp:effectExtent l="0" t="0" r="0" b="3810"/>
+            <wp:docPr id="330613887" name="Picture 1" descr="A diagram of a brand&#10;&#10;Description automatically generated with medium confidence"/>
+            <wp:cNvGraphicFramePr>
+              <a:graphicFrameLocks xmlns:a="http://schemas.openxmlformats.org/drawingml/2006/main" noChangeAspect="1"/>
+            </wp:cNvGraphicFramePr>
+            <a:graphic xmlns:a="http://schemas.openxmlformats.org/drawingml/2006/main">
+              <a:graphicData uri="http://schemas.openxmlformats.org/drawingml/2006/picture">
+                <pic:pic xmlns:pic="http://schemas.openxmlformats.org/drawingml/2006/picture">
+                  <pic:nvPicPr>
+                    <pic:cNvPr id="330613887" name="Picture 1" descr="A diagram of a brand&#10;&#10;Description automatically generated with medium confidence"/>
+                    <pic:cNvPicPr/>
+                  </pic:nvPicPr>
+                  <pic:blipFill>
+                    <a:blip r:embed="rId21"/>
+                    <a:stretch>
+                      <a:fillRect/>
+                    </a:stretch>
+                  </pic:blipFill>
+                  <pic:spPr>
+                    <a:xfrm>
+                      <a:off x="0" y="0"/>
+                      <a:ext cx="5731510" cy="3387090"/>
+                    </a:xfrm>
+                    <a:prstGeom prst="rect">
+                      <a:avLst/>
+                    </a:prstGeom>
+                  </pic:spPr>
+                </pic:pic>
+              </a:graphicData>
+            </a:graphic>
+          </wp:inline>
+        </w:drawing>
+      </w:r>
     </w:p>
     <w:sectPr>
       <w:pgSz w:w="11906" w:h="16838"/>
@@ -4171,6 +5691,92 @@
     </w:lvl>
   </w:abstractNum>
   <w:abstractNum w:abstractNumId="3" w15:restartNumberingAfterBreak="0">
+    <w:nsid w:val="1D5D226C"/>
+    <w:multiLevelType w:val="hybridMultilevel"/>
+    <w:tmpl w:val="D4A422DA"/>
+    <w:lvl w:ilvl="0" w:tplc="0809000F">
+      <w:start w:val="1"/>
+      <w:numFmt w:val="decimal"/>
+      <w:lvlText w:val="%1."/>
+      <w:lvlJc w:val="left"/>
+      <w:pPr>
+        <w:ind w:left="720" w:hanging="360"/>
+      </w:pPr>
+    </w:lvl>
+    <w:lvl w:ilvl="1" w:tplc="0809000F">
+      <w:start w:val="1"/>
+      <w:numFmt w:val="decimal"/>
+      <w:lvlText w:val="%2."/>
+      <w:lvlJc w:val="left"/>
+      <w:pPr>
+        <w:ind w:left="1440" w:hanging="360"/>
+      </w:pPr>
+    </w:lvl>
+    <w:lvl w:ilvl="2" w:tplc="0809001B" w:tentative="1">
+      <w:start w:val="1"/>
+      <w:numFmt w:val="lowerRoman"/>
+      <w:lvlText w:val="%3."/>
+      <w:lvlJc w:val="right"/>
+      <w:pPr>
+        <w:ind w:left="2160" w:hanging="180"/>
+      </w:pPr>
+    </w:lvl>
+    <w:lvl w:ilvl="3" w:tplc="0809000F" w:tentative="1">
+      <w:start w:val="1"/>
+      <w:numFmt w:val="decimal"/>
+      <w:lvlText w:val="%4."/>
+      <w:lvlJc w:val="left"/>
+      <w:pPr>
+        <w:ind w:left="2880" w:hanging="360"/>
+      </w:pPr>
+    </w:lvl>
+    <w:lvl w:ilvl="4" w:tplc="08090019" w:tentative="1">
+      <w:start w:val="1"/>
+      <w:numFmt w:val="lowerLetter"/>
+      <w:lvlText w:val="%5."/>
+      <w:lvlJc w:val="left"/>
+      <w:pPr>
+        <w:ind w:left="3600" w:hanging="360"/>
+      </w:pPr>
+    </w:lvl>
+    <w:lvl w:ilvl="5" w:tplc="0809001B" w:tentative="1">
+      <w:start w:val="1"/>
+      <w:numFmt w:val="lowerRoman"/>
+      <w:lvlText w:val="%6."/>
+      <w:lvlJc w:val="right"/>
+      <w:pPr>
+        <w:ind w:left="4320" w:hanging="180"/>
+      </w:pPr>
+    </w:lvl>
+    <w:lvl w:ilvl="6" w:tplc="0809000F" w:tentative="1">
+      <w:start w:val="1"/>
+      <w:numFmt w:val="decimal"/>
+      <w:lvlText w:val="%7."/>
+      <w:lvlJc w:val="left"/>
+      <w:pPr>
+        <w:ind w:left="5040" w:hanging="360"/>
+      </w:pPr>
+    </w:lvl>
+    <w:lvl w:ilvl="7" w:tplc="08090019" w:tentative="1">
+      <w:start w:val="1"/>
+      <w:numFmt w:val="lowerLetter"/>
+      <w:lvlText w:val="%8."/>
+      <w:lvlJc w:val="left"/>
+      <w:pPr>
+        <w:ind w:left="5760" w:hanging="360"/>
+      </w:pPr>
+    </w:lvl>
+    <w:lvl w:ilvl="8" w:tplc="0809001B" w:tentative="1">
+      <w:start w:val="1"/>
+      <w:numFmt w:val="lowerRoman"/>
+      <w:lvlText w:val="%9."/>
+      <w:lvlJc w:val="right"/>
+      <w:pPr>
+        <w:ind w:left="6480" w:hanging="180"/>
+      </w:pPr>
+    </w:lvl>
+  </w:abstractNum>
+  <w:abstractNum w:abstractNumId="4" w15:restartNumberingAfterBreak="0">
     <w:nsid w:val="262179BE"/>
     <w:multiLevelType w:val="hybridMultilevel"/>
     <w:tmpl w:val="6BD2B336"/>
@@ -4260,7 +5866,207 @@
       </w:pPr>
     </w:lvl>
   </w:abstractNum>
-  <w:abstractNum w:abstractNumId="4" w15:restartNumberingAfterBreak="0">
+  <w:abstractNum w:abstractNumId="5" w15:restartNumberingAfterBreak="0">
+    <w:nsid w:val="276D44EC"/>
+    <w:multiLevelType w:val="hybridMultilevel"/>
+    <w:tmpl w:val="BECE820A"/>
+    <w:lvl w:ilvl="0" w:tplc="8A44ED46">
+      <w:start w:val="1"/>
+      <w:numFmt w:val="bullet"/>
+      <w:lvlText w:val=""/>
+      <w:lvlJc w:val="left"/>
+      <w:pPr>
+        <w:ind w:left="720" w:hanging="360"/>
+      </w:pPr>
+      <w:rPr>
+        <w:rFonts w:ascii="Symbol" w:hAnsi="Symbol" w:hint="default"/>
+        <w:color w:val="auto"/>
+      </w:rPr>
+    </w:lvl>
+    <w:lvl w:ilvl="1" w:tplc="08090003">
+      <w:start w:val="1"/>
+      <w:numFmt w:val="bullet"/>
+      <w:lvlText w:val="o"/>
+      <w:lvlJc w:val="left"/>
+      <w:pPr>
+        <w:ind w:left="1440" w:hanging="360"/>
+      </w:pPr>
+      <w:rPr>
+        <w:rFonts w:ascii="Courier New" w:hAnsi="Courier New" w:cs="Courier New" w:hint="default"/>
+      </w:rPr>
+    </w:lvl>
+    <w:lvl w:ilvl="2" w:tplc="08090005">
+      <w:start w:val="1"/>
+      <w:numFmt w:val="bullet"/>
+      <w:lvlText w:val=""/>
+      <w:lvlJc w:val="left"/>
+      <w:pPr>
+        <w:ind w:left="2160" w:hanging="360"/>
+      </w:pPr>
+      <w:rPr>
+        <w:rFonts w:ascii="Wingdings" w:hAnsi="Wingdings" w:hint="default"/>
+      </w:rPr>
+    </w:lvl>
+    <w:lvl w:ilvl="3" w:tplc="08090001" w:tentative="1">
+      <w:start w:val="1"/>
+      <w:numFmt w:val="bullet"/>
+      <w:lvlText w:val=""/>
+      <w:lvlJc w:val="left"/>
+      <w:pPr>
+        <w:ind w:left="2880" w:hanging="360"/>
+      </w:pPr>
+      <w:rPr>
+        <w:rFonts w:ascii="Symbol" w:hAnsi="Symbol" w:hint="default"/>
+      </w:rPr>
+    </w:lvl>
+    <w:lvl w:ilvl="4" w:tplc="08090003" w:tentative="1">
+      <w:start w:val="1"/>
+      <w:numFmt w:val="bullet"/>
+      <w:lvlText w:val="o"/>
+      <w:lvlJc w:val="left"/>
+      <w:pPr>
+        <w:ind w:left="3600" w:hanging="360"/>
+      </w:pPr>
+      <w:rPr>
+        <w:rFonts w:ascii="Courier New" w:hAnsi="Courier New" w:cs="Courier New" w:hint="default"/>
+      </w:rPr>
+    </w:lvl>
+    <w:lvl w:ilvl="5" w:tplc="08090005" w:tentative="1">
+      <w:start w:val="1"/>
+      <w:numFmt w:val="bullet"/>
+      <w:lvlText w:val=""/>
+      <w:lvlJc w:val="left"/>
+      <w:pPr>
+        <w:ind w:left="4320" w:hanging="360"/>
+      </w:pPr>
+      <w:rPr>
+        <w:rFonts w:ascii="Wingdings" w:hAnsi="Wingdings" w:hint="default"/>
+      </w:rPr>
+    </w:lvl>
+    <w:lvl w:ilvl="6" w:tplc="08090001" w:tentative="1">
+      <w:start w:val="1"/>
+      <w:numFmt w:val="bullet"/>
+      <w:lvlText w:val=""/>
+      <w:lvlJc w:val="left"/>
+      <w:pPr>
+        <w:ind w:left="5040" w:hanging="360"/>
+      </w:pPr>
+      <w:rPr>
+        <w:rFonts w:ascii="Symbol" w:hAnsi="Symbol" w:hint="default"/>
+      </w:rPr>
+    </w:lvl>
+    <w:lvl w:ilvl="7" w:tplc="08090003" w:tentative="1">
+      <w:start w:val="1"/>
+      <w:numFmt w:val="bullet"/>
+      <w:lvlText w:val="o"/>
+      <w:lvlJc w:val="left"/>
+      <w:pPr>
+        <w:ind w:left="5760" w:hanging="360"/>
+      </w:pPr>
+      <w:rPr>
+        <w:rFonts w:ascii="Courier New" w:hAnsi="Courier New" w:cs="Courier New" w:hint="default"/>
+      </w:rPr>
+    </w:lvl>
+    <w:lvl w:ilvl="8" w:tplc="08090005" w:tentative="1">
+      <w:start w:val="1"/>
+      <w:numFmt w:val="bullet"/>
+      <w:lvlText w:val=""/>
+      <w:lvlJc w:val="left"/>
+      <w:pPr>
+        <w:ind w:left="6480" w:hanging="360"/>
+      </w:pPr>
+      <w:rPr>
+        <w:rFonts w:ascii="Wingdings" w:hAnsi="Wingdings" w:hint="default"/>
+      </w:rPr>
+    </w:lvl>
+  </w:abstractNum>
+  <w:abstractNum w:abstractNumId="6" w15:restartNumberingAfterBreak="0">
+    <w:nsid w:val="330B733B"/>
+    <w:multiLevelType w:val="hybridMultilevel"/>
+    <w:tmpl w:val="E902AA90"/>
+    <w:lvl w:ilvl="0" w:tplc="0809000F">
+      <w:start w:val="1"/>
+      <w:numFmt w:val="decimal"/>
+      <w:lvlText w:val="%1."/>
+      <w:lvlJc w:val="left"/>
+      <w:pPr>
+        <w:ind w:left="720" w:hanging="360"/>
+      </w:pPr>
+    </w:lvl>
+    <w:lvl w:ilvl="1" w:tplc="08090019">
+      <w:start w:val="1"/>
+      <w:numFmt w:val="lowerLetter"/>
+      <w:lvlText w:val="%2."/>
+      <w:lvlJc w:val="left"/>
+      <w:pPr>
+        <w:ind w:left="1440" w:hanging="360"/>
+      </w:pPr>
+    </w:lvl>
+    <w:lvl w:ilvl="2" w:tplc="0809001B" w:tentative="1">
+      <w:start w:val="1"/>
+      <w:numFmt w:val="lowerRoman"/>
+      <w:lvlText w:val="%3."/>
+      <w:lvlJc w:val="right"/>
+      <w:pPr>
+        <w:ind w:left="2160" w:hanging="180"/>
+      </w:pPr>
+    </w:lvl>
+    <w:lvl w:ilvl="3" w:tplc="0809000F" w:tentative="1">
+      <w:start w:val="1"/>
+      <w:numFmt w:val="decimal"/>
+      <w:lvlText w:val="%4."/>
+      <w:lvlJc w:val="left"/>
+      <w:pPr>
+        <w:ind w:left="2880" w:hanging="360"/>
+      </w:pPr>
+    </w:lvl>
+    <w:lvl w:ilvl="4" w:tplc="08090019" w:tentative="1">
+      <w:start w:val="1"/>
+      <w:numFmt w:val="lowerLetter"/>
+      <w:lvlText w:val="%5."/>
+      <w:lvlJc w:val="left"/>
+      <w:pPr>
+        <w:ind w:left="3600" w:hanging="360"/>
+      </w:pPr>
+    </w:lvl>
+    <w:lvl w:ilvl="5" w:tplc="0809001B" w:tentative="1">
+      <w:start w:val="1"/>
+      <w:numFmt w:val="lowerRoman"/>
+      <w:lvlText w:val="%6."/>
+      <w:lvlJc w:val="right"/>
+      <w:pPr>
+        <w:ind w:left="4320" w:hanging="180"/>
+      </w:pPr>
+    </w:lvl>
+    <w:lvl w:ilvl="6" w:tplc="0809000F" w:tentative="1">
+      <w:start w:val="1"/>
+      <w:numFmt w:val="decimal"/>
+      <w:lvlText w:val="%7."/>
+      <w:lvlJc w:val="left"/>
+      <w:pPr>
+        <w:ind w:left="5040" w:hanging="360"/>
+      </w:pPr>
+    </w:lvl>
+    <w:lvl w:ilvl="7" w:tplc="08090019" w:tentative="1">
+      <w:start w:val="1"/>
+      <w:numFmt w:val="lowerLetter"/>
+      <w:lvlText w:val="%8."/>
+      <w:lvlJc w:val="left"/>
+      <w:pPr>
+        <w:ind w:left="5760" w:hanging="360"/>
+      </w:pPr>
+    </w:lvl>
+    <w:lvl w:ilvl="8" w:tplc="0809001B" w:tentative="1">
+      <w:start w:val="1"/>
+      <w:numFmt w:val="lowerRoman"/>
+      <w:lvlText w:val="%9."/>
+      <w:lvlJc w:val="right"/>
+      <w:pPr>
+        <w:ind w:left="6480" w:hanging="180"/>
+      </w:pPr>
+    </w:lvl>
+  </w:abstractNum>
+  <w:abstractNum w:abstractNumId="7" w15:restartNumberingAfterBreak="0">
     <w:nsid w:val="3AE349AC"/>
     <w:multiLevelType w:val="hybridMultilevel"/>
     <w:tmpl w:val="13B8D3E2"/>
@@ -4374,7 +6180,94 @@
       </w:rPr>
     </w:lvl>
   </w:abstractNum>
-  <w:abstractNum w:abstractNumId="5" w15:restartNumberingAfterBreak="0">
+  <w:abstractNum w:abstractNumId="8" w15:restartNumberingAfterBreak="0">
+    <w:nsid w:val="45BD3862"/>
+    <w:multiLevelType w:val="multilevel"/>
+    <w:tmpl w:val="A4D635A8"/>
+    <w:styleLink w:val="CurrentList1"/>
+    <w:lvl w:ilvl="0">
+      <w:start w:val="1"/>
+      <w:numFmt w:val="decimal"/>
+      <w:lvlText w:val="%1."/>
+      <w:lvlJc w:val="left"/>
+      <w:pPr>
+        <w:ind w:left="720" w:hanging="360"/>
+      </w:pPr>
+    </w:lvl>
+    <w:lvl w:ilvl="1">
+      <w:start w:val="1"/>
+      <w:numFmt w:val="lowerLetter"/>
+      <w:lvlText w:val="%2."/>
+      <w:lvlJc w:val="left"/>
+      <w:pPr>
+        <w:ind w:left="1440" w:hanging="360"/>
+      </w:pPr>
+    </w:lvl>
+    <w:lvl w:ilvl="2">
+      <w:start w:val="1"/>
+      <w:numFmt w:val="lowerRoman"/>
+      <w:lvlText w:val="%3."/>
+      <w:lvlJc w:val="right"/>
+      <w:pPr>
+        <w:ind w:left="2160" w:hanging="180"/>
+      </w:pPr>
+    </w:lvl>
+    <w:lvl w:ilvl="3">
+      <w:start w:val="1"/>
+      <w:numFmt w:val="decimal"/>
+      <w:lvlText w:val="%4."/>
+      <w:lvlJc w:val="left"/>
+      <w:pPr>
+        <w:ind w:left="2880" w:hanging="360"/>
+      </w:pPr>
+    </w:lvl>
+    <w:lvl w:ilvl="4">
+      <w:start w:val="1"/>
+      <w:numFmt w:val="lowerLetter"/>
+      <w:lvlText w:val="%5."/>
+      <w:lvlJc w:val="left"/>
+      <w:pPr>
+        <w:ind w:left="3600" w:hanging="360"/>
+      </w:pPr>
+    </w:lvl>
+    <w:lvl w:ilvl="5">
+      <w:start w:val="1"/>
+      <w:numFmt w:val="lowerRoman"/>
+      <w:lvlText w:val="%6."/>
+      <w:lvlJc w:val="right"/>
+      <w:pPr>
+        <w:ind w:left="4320" w:hanging="180"/>
+      </w:pPr>
+    </w:lvl>
+    <w:lvl w:ilvl="6">
+      <w:start w:val="1"/>
+      <w:numFmt w:val="decimal"/>
+      <w:lvlText w:val="%7."/>
+      <w:lvlJc w:val="left"/>
+      <w:pPr>
+        <w:ind w:left="5040" w:hanging="360"/>
+      </w:pPr>
+    </w:lvl>
+    <w:lvl w:ilvl="7">
+      <w:start w:val="1"/>
+      <w:numFmt w:val="lowerLetter"/>
+      <w:lvlText w:val="%8."/>
+      <w:lvlJc w:val="left"/>
+      <w:pPr>
+        <w:ind w:left="5760" w:hanging="360"/>
+      </w:pPr>
+    </w:lvl>
+    <w:lvl w:ilvl="8">
+      <w:start w:val="1"/>
+      <w:numFmt w:val="lowerRoman"/>
+      <w:lvlText w:val="%9."/>
+      <w:lvlJc w:val="right"/>
+      <w:pPr>
+        <w:ind w:left="6480" w:hanging="180"/>
+      </w:pPr>
+    </w:lvl>
+  </w:abstractNum>
+  <w:abstractNum w:abstractNumId="9" w15:restartNumberingAfterBreak="0">
     <w:nsid w:val="46F13ED1"/>
     <w:multiLevelType w:val="hybridMultilevel"/>
     <w:tmpl w:val="41B63DF2"/>
@@ -4460,7 +6353,7 @@
       </w:pPr>
     </w:lvl>
   </w:abstractNum>
-  <w:abstractNum w:abstractNumId="6" w15:restartNumberingAfterBreak="0">
+  <w:abstractNum w:abstractNumId="10" w15:restartNumberingAfterBreak="0">
     <w:nsid w:val="50CE27E2"/>
     <w:multiLevelType w:val="hybridMultilevel"/>
     <w:tmpl w:val="7C58B70A"/>
@@ -4546,7 +6439,7 @@
       </w:pPr>
     </w:lvl>
   </w:abstractNum>
-  <w:abstractNum w:abstractNumId="7" w15:restartNumberingAfterBreak="0">
+  <w:abstractNum w:abstractNumId="11" w15:restartNumberingAfterBreak="0">
     <w:nsid w:val="664835DE"/>
     <w:multiLevelType w:val="hybridMultilevel"/>
     <w:tmpl w:val="B4F25CB4"/>
@@ -4636,7 +6529,7 @@
       </w:pPr>
     </w:lvl>
   </w:abstractNum>
-  <w:abstractNum w:abstractNumId="8" w15:restartNumberingAfterBreak="0">
+  <w:abstractNum w:abstractNumId="12" w15:restartNumberingAfterBreak="0">
     <w:nsid w:val="6FCE00EE"/>
     <w:multiLevelType w:val="hybridMultilevel"/>
     <w:tmpl w:val="4B9CF4B2"/>
@@ -4726,7 +6619,7 @@
       </w:pPr>
     </w:lvl>
   </w:abstractNum>
-  <w:abstractNum w:abstractNumId="9" w15:restartNumberingAfterBreak="0">
+  <w:abstractNum w:abstractNumId="13" w15:restartNumberingAfterBreak="0">
     <w:nsid w:val="74813B90"/>
     <w:multiLevelType w:val="hybridMultilevel"/>
     <w:tmpl w:val="63A40498"/>
@@ -4812,11 +6705,97 @@
       </w:pPr>
     </w:lvl>
   </w:abstractNum>
+  <w:abstractNum w:abstractNumId="14" w15:restartNumberingAfterBreak="0">
+    <w:nsid w:val="7AFE43C8"/>
+    <w:multiLevelType w:val="hybridMultilevel"/>
+    <w:tmpl w:val="37BA66E6"/>
+    <w:lvl w:ilvl="0" w:tplc="0809000F">
+      <w:start w:val="1"/>
+      <w:numFmt w:val="decimal"/>
+      <w:lvlText w:val="%1."/>
+      <w:lvlJc w:val="left"/>
+      <w:pPr>
+        <w:ind w:left="720" w:hanging="360"/>
+      </w:pPr>
+    </w:lvl>
+    <w:lvl w:ilvl="1" w:tplc="08090019" w:tentative="1">
+      <w:start w:val="1"/>
+      <w:numFmt w:val="lowerLetter"/>
+      <w:lvlText w:val="%2."/>
+      <w:lvlJc w:val="left"/>
+      <w:pPr>
+        <w:ind w:left="1440" w:hanging="360"/>
+      </w:pPr>
+    </w:lvl>
+    <w:lvl w:ilvl="2" w:tplc="0809001B" w:tentative="1">
+      <w:start w:val="1"/>
+      <w:numFmt w:val="lowerRoman"/>
+      <w:lvlText w:val="%3."/>
+      <w:lvlJc w:val="right"/>
+      <w:pPr>
+        <w:ind w:left="2160" w:hanging="180"/>
+      </w:pPr>
+    </w:lvl>
+    <w:lvl w:ilvl="3" w:tplc="0809000F" w:tentative="1">
+      <w:start w:val="1"/>
+      <w:numFmt w:val="decimal"/>
+      <w:lvlText w:val="%4."/>
+      <w:lvlJc w:val="left"/>
+      <w:pPr>
+        <w:ind w:left="2880" w:hanging="360"/>
+      </w:pPr>
+    </w:lvl>
+    <w:lvl w:ilvl="4" w:tplc="08090019" w:tentative="1">
+      <w:start w:val="1"/>
+      <w:numFmt w:val="lowerLetter"/>
+      <w:lvlText w:val="%5."/>
+      <w:lvlJc w:val="left"/>
+      <w:pPr>
+        <w:ind w:left="3600" w:hanging="360"/>
+      </w:pPr>
+    </w:lvl>
+    <w:lvl w:ilvl="5" w:tplc="0809001B" w:tentative="1">
+      <w:start w:val="1"/>
+      <w:numFmt w:val="lowerRoman"/>
+      <w:lvlText w:val="%6."/>
+      <w:lvlJc w:val="right"/>
+      <w:pPr>
+        <w:ind w:left="4320" w:hanging="180"/>
+      </w:pPr>
+    </w:lvl>
+    <w:lvl w:ilvl="6" w:tplc="0809000F" w:tentative="1">
+      <w:start w:val="1"/>
+      <w:numFmt w:val="decimal"/>
+      <w:lvlText w:val="%7."/>
+      <w:lvlJc w:val="left"/>
+      <w:pPr>
+        <w:ind w:left="5040" w:hanging="360"/>
+      </w:pPr>
+    </w:lvl>
+    <w:lvl w:ilvl="7" w:tplc="08090019" w:tentative="1">
+      <w:start w:val="1"/>
+      <w:numFmt w:val="lowerLetter"/>
+      <w:lvlText w:val="%8."/>
+      <w:lvlJc w:val="left"/>
+      <w:pPr>
+        <w:ind w:left="5760" w:hanging="360"/>
+      </w:pPr>
+    </w:lvl>
+    <w:lvl w:ilvl="8" w:tplc="0809001B" w:tentative="1">
+      <w:start w:val="1"/>
+      <w:numFmt w:val="lowerRoman"/>
+      <w:lvlText w:val="%9."/>
+      <w:lvlJc w:val="right"/>
+      <w:pPr>
+        <w:ind w:left="6480" w:hanging="180"/>
+      </w:pPr>
+    </w:lvl>
+  </w:abstractNum>
   <w:num w:numId="1" w16cid:durableId="1037126041">
-    <w:abstractNumId w:val="5"/>
+    <w:abstractNumId w:val="9"/>
   </w:num>
   <w:num w:numId="2" w16cid:durableId="599533669">
-    <w:abstractNumId w:val="8"/>
+    <w:abstractNumId w:val="12"/>
   </w:num>
   <w:num w:numId="3" w16cid:durableId="115409749">
     <w:abstractNumId w:val="1"/>
@@ -4825,22 +6804,37 @@
     <w:abstractNumId w:val="0"/>
   </w:num>
   <w:num w:numId="5" w16cid:durableId="1692298256">
-    <w:abstractNumId w:val="7"/>
+    <w:abstractNumId w:val="11"/>
   </w:num>
   <w:num w:numId="6" w16cid:durableId="1340351327">
-    <w:abstractNumId w:val="3"/>
+    <w:abstractNumId w:val="4"/>
   </w:num>
   <w:num w:numId="7" w16cid:durableId="607084582">
-    <w:abstractNumId w:val="6"/>
+    <w:abstractNumId w:val="10"/>
   </w:num>
   <w:num w:numId="8" w16cid:durableId="632175172">
-    <w:abstractNumId w:val="9"/>
+    <w:abstractNumId w:val="13"/>
   </w:num>
   <w:num w:numId="9" w16cid:durableId="605424881">
-    <w:abstractNumId w:val="4"/>
+    <w:abstractNumId w:val="7"/>
   </w:num>
   <w:num w:numId="10" w16cid:durableId="1669164898">
     <w:abstractNumId w:val="2"/>
+  </w:num>
+  <w:num w:numId="11" w16cid:durableId="2055083740">
+    <w:abstractNumId w:val="6"/>
+  </w:num>
+  <w:num w:numId="12" w16cid:durableId="1369601105">
+    <w:abstractNumId w:val="3"/>
+  </w:num>
+  <w:num w:numId="13" w16cid:durableId="1496334521">
+    <w:abstractNumId w:val="8"/>
+  </w:num>
+  <w:num w:numId="14" w16cid:durableId="2094081030">
+    <w:abstractNumId w:val="5"/>
+  </w:num>
+  <w:num w:numId="15" w16cid:durableId="292298413">
+    <w:abstractNumId w:val="14"/>
   </w:num>
 </w:numbering>
 </file>
@@ -5293,6 +7287,16 @@
       <w:szCs w:val="20"/>
     </w:rPr>
   </w:style>
+  <w:style w:type="numbering" w:customStyle="1" w:styleId="CurrentList1">
+    <w:name w:val="Current List1"/>
+    <w:uiPriority w:val="99"/>
+    <w:rsid w:val="00F5281D"/>
+    <w:pPr>
+      <w:numPr>
+        <w:numId w:val="13"/>
+      </w:numPr>
+    </w:pPr>
+  </w:style>
 </w:styles>
 </file>
 

</xml_diff>

<commit_message>
comitted custom renderer changes into separate branch-1
</commit_message>
<xml_diff>
--- a/Angular Notes.docx
+++ b/Angular Notes.docx
@@ -5284,6 +5284,78 @@
         <w:rPr>
           <w:b/>
           <w:bCs/>
+        </w:rPr>
+      </w:pPr>
+    </w:p>
+    <w:p>
+      <w:pPr>
+        <w:rPr>
+          <w:b/>
+          <w:bCs/>
+        </w:rPr>
+      </w:pPr>
+    </w:p>
+    <w:p>
+      <w:pPr>
+        <w:rPr>
+          <w:b/>
+          <w:bCs/>
+        </w:rPr>
+      </w:pPr>
+    </w:p>
+    <w:p>
+      <w:pPr>
+        <w:rPr>
+          <w:b/>
+          <w:bCs/>
+        </w:rPr>
+      </w:pPr>
+    </w:p>
+    <w:p>
+      <w:pPr>
+        <w:rPr>
+          <w:b/>
+          <w:bCs/>
+        </w:rPr>
+      </w:pPr>
+    </w:p>
+    <w:p>
+      <w:pPr>
+        <w:rPr>
+          <w:b/>
+          <w:bCs/>
+        </w:rPr>
+      </w:pPr>
+    </w:p>
+    <w:p>
+      <w:pPr>
+        <w:rPr>
+          <w:b/>
+          <w:bCs/>
+        </w:rPr>
+      </w:pPr>
+    </w:p>
+    <w:p>
+      <w:pPr>
+        <w:rPr>
+          <w:b/>
+          <w:bCs/>
+        </w:rPr>
+      </w:pPr>
+    </w:p>
+    <w:p>
+      <w:pPr>
+        <w:rPr>
+          <w:b/>
+          <w:bCs/>
+        </w:rPr>
+      </w:pPr>
+    </w:p>
+    <w:p>
+      <w:pPr>
+        <w:rPr>
+          <w:b/>
+          <w:bCs/>
           <w:sz w:val="18"/>
           <w:szCs w:val="18"/>
         </w:rPr>
@@ -5326,7 +5398,6 @@
           <w:b/>
           <w:bCs/>
         </w:rPr>
-        <w:lastRenderedPageBreak/>
         <w:drawing>
           <wp:inline distT="0" distB="0" distL="0" distR="0" wp14:anchorId="13911805" wp14:editId="48FD6C15">
             <wp:extent cx="5731510" cy="3387090"/>
@@ -5362,6 +5433,332 @@
             </a:graphic>
           </wp:inline>
         </w:drawing>
+      </w:r>
+    </w:p>
+    <w:p>
+      <w:pPr>
+        <w:rPr>
+          <w:b/>
+          <w:bCs/>
+        </w:rPr>
+      </w:pPr>
+    </w:p>
+    <w:p>
+      <w:pPr>
+        <w:rPr>
+          <w:b/>
+          <w:bCs/>
+        </w:rPr>
+      </w:pPr>
+    </w:p>
+    <w:p>
+      <w:pPr>
+        <w:rPr>
+          <w:b/>
+          <w:bCs/>
+        </w:rPr>
+      </w:pPr>
+    </w:p>
+    <w:p>
+      <w:pPr>
+        <w:rPr>
+          <w:b/>
+          <w:bCs/>
+        </w:rPr>
+      </w:pPr>
+      <w:r>
+        <w:rPr>
+          <w:b/>
+          <w:bCs/>
+        </w:rPr>
+        <w:tab/>
+        <w:t>Renderer2</w:t>
+      </w:r>
+    </w:p>
+    <w:p>
+      <w:pPr>
+        <w:rPr>
+          <w:b/>
+          <w:bCs/>
+        </w:rPr>
+      </w:pPr>
+    </w:p>
+    <w:p>
+      <w:pPr>
+        <w:rPr>
+          <w:b/>
+          <w:bCs/>
+        </w:rPr>
+      </w:pPr>
+    </w:p>
+    <w:p>
+      <w:pPr>
+        <w:ind w:left="720"/>
+        <w:rPr>
+          <w:sz w:val="18"/>
+          <w:szCs w:val="18"/>
+        </w:rPr>
+      </w:pPr>
+      <w:r>
+        <w:rPr>
+          <w:sz w:val="18"/>
+          <w:szCs w:val="18"/>
+        </w:rPr>
+        <w:t>The native element property contains the reference to the underlying DOM object which gives us direct</w:t>
+      </w:r>
+    </w:p>
+    <w:p>
+      <w:pPr>
+        <w:ind w:left="720"/>
+        <w:rPr>
+          <w:sz w:val="18"/>
+          <w:szCs w:val="18"/>
+        </w:rPr>
+      </w:pPr>
+      <w:r>
+        <w:rPr>
+          <w:sz w:val="18"/>
+          <w:szCs w:val="18"/>
+        </w:rPr>
+        <w:t>access to the DOM, bypassing the angular. This is not advisable for following reasons:</w:t>
+      </w:r>
+    </w:p>
+    <w:p>
+      <w:pPr>
+        <w:ind w:left="720"/>
+        <w:rPr>
+          <w:sz w:val="18"/>
+          <w:szCs w:val="18"/>
+        </w:rPr>
+      </w:pPr>
+    </w:p>
+    <w:p>
+      <w:pPr>
+        <w:ind w:left="720"/>
+        <w:rPr>
+          <w:sz w:val="18"/>
+          <w:szCs w:val="18"/>
+        </w:rPr>
+      </w:pPr>
+      <w:r>
+        <w:rPr>
+          <w:sz w:val="18"/>
+          <w:szCs w:val="18"/>
+        </w:rPr>
+        <w:t>Angular keeps the Component &amp; the view in Sync using Templates, data binding &amp; change detection, etc.</w:t>
+      </w:r>
+    </w:p>
+    <w:p>
+      <w:pPr>
+        <w:ind w:left="720"/>
+        <w:rPr>
+          <w:sz w:val="18"/>
+          <w:szCs w:val="18"/>
+        </w:rPr>
+      </w:pPr>
+      <w:r>
+        <w:rPr>
+          <w:sz w:val="18"/>
+          <w:szCs w:val="18"/>
+        </w:rPr>
+        <w:t>All of them are bypassed when we update the DOM Directly.</w:t>
+      </w:r>
+    </w:p>
+    <w:p>
+      <w:pPr>
+        <w:ind w:left="720"/>
+        <w:rPr>
+          <w:sz w:val="18"/>
+          <w:szCs w:val="18"/>
+        </w:rPr>
+      </w:pPr>
+    </w:p>
+    <w:p>
+      <w:pPr>
+        <w:ind w:left="720"/>
+        <w:rPr>
+          <w:sz w:val="18"/>
+          <w:szCs w:val="18"/>
+        </w:rPr>
+      </w:pPr>
+    </w:p>
+    <w:p>
+      <w:pPr>
+        <w:ind w:left="720"/>
+        <w:rPr>
+          <w:sz w:val="18"/>
+          <w:szCs w:val="18"/>
+        </w:rPr>
+      </w:pPr>
+      <w:r>
+        <w:rPr>
+          <w:sz w:val="18"/>
+          <w:szCs w:val="18"/>
+        </w:rPr>
+        <w:t>DOM Manipulation works only in Browser. You will not able to use the App in other platforms like in a web</w:t>
+      </w:r>
+    </w:p>
+    <w:p>
+      <w:pPr>
+        <w:ind w:left="720"/>
+        <w:rPr>
+          <w:sz w:val="18"/>
+          <w:szCs w:val="18"/>
+        </w:rPr>
+      </w:pPr>
+      <w:r>
+        <w:rPr>
+          <w:sz w:val="18"/>
+          <w:szCs w:val="18"/>
+        </w:rPr>
+        <w:t>worker, in Server or in a Desktop, or in the mobile app, etc. where there is no browser.</w:t>
+      </w:r>
+    </w:p>
+    <w:p>
+      <w:pPr>
+        <w:ind w:left="720"/>
+        <w:rPr>
+          <w:sz w:val="18"/>
+          <w:szCs w:val="18"/>
+        </w:rPr>
+      </w:pPr>
+    </w:p>
+    <w:p>
+      <w:pPr>
+        <w:ind w:left="720"/>
+        <w:rPr>
+          <w:sz w:val="18"/>
+          <w:szCs w:val="18"/>
+        </w:rPr>
+      </w:pPr>
+      <w:r>
+        <w:rPr>
+          <w:sz w:val="18"/>
+          <w:szCs w:val="18"/>
+        </w:rPr>
+        <w:t>The DOM APIs do not sanitize the data. Hence it is possible to inject a script, thereby, opening our app an</w:t>
+      </w:r>
+    </w:p>
+    <w:p>
+      <w:pPr>
+        <w:ind w:left="720"/>
+        <w:rPr>
+          <w:sz w:val="18"/>
+          <w:szCs w:val="18"/>
+        </w:rPr>
+      </w:pPr>
+      <w:r>
+        <w:rPr>
+          <w:sz w:val="18"/>
+          <w:szCs w:val="18"/>
+        </w:rPr>
+        <w:t>easy target for the XSS injection attack.</w:t>
+      </w:r>
+    </w:p>
+    <w:p>
+      <w:pPr>
+        <w:rPr>
+          <w:sz w:val="18"/>
+          <w:szCs w:val="18"/>
+        </w:rPr>
+      </w:pPr>
+    </w:p>
+    <w:p>
+      <w:pPr>
+        <w:rPr>
+          <w:sz w:val="18"/>
+          <w:szCs w:val="18"/>
+        </w:rPr>
+      </w:pPr>
+      <w:r>
+        <w:rPr>
+          <w:sz w:val="18"/>
+          <w:szCs w:val="18"/>
+        </w:rPr>
+        <w:tab/>
+      </w:r>
+      <w:r>
+        <w:rPr>
+          <w:b/>
+          <w:bCs/>
+        </w:rPr>
+        <w:t>@HostL</w:t>
+      </w:r>
+      <w:r>
+        <w:rPr>
+          <w:b/>
+          <w:bCs/>
+        </w:rPr>
+        <w:t>istner</w:t>
+      </w:r>
+    </w:p>
+    <w:p>
+      <w:pPr>
+        <w:rPr>
+          <w:sz w:val="18"/>
+          <w:szCs w:val="18"/>
+        </w:rPr>
+      </w:pPr>
+    </w:p>
+    <w:p>
+      <w:pPr>
+        <w:ind w:left="720"/>
+        <w:rPr>
+          <w:sz w:val="18"/>
+          <w:szCs w:val="18"/>
+        </w:rPr>
+      </w:pPr>
+      <w:r>
+        <w:rPr>
+          <w:sz w:val="18"/>
+          <w:szCs w:val="18"/>
+        </w:rPr>
+        <w:t>The @HostListner decorator listens to the DOM event on the host element</w:t>
+      </w:r>
+      <w:r>
+        <w:rPr>
+          <w:sz w:val="18"/>
+          <w:szCs w:val="18"/>
+        </w:rPr>
+        <w:t xml:space="preserve"> </w:t>
+      </w:r>
+      <w:r>
+        <w:rPr>
+          <w:sz w:val="18"/>
+          <w:szCs w:val="18"/>
+        </w:rPr>
+        <w:t>and it reacts to that event by executing an event handler method.</w:t>
+      </w:r>
+    </w:p>
+    <w:p>
+      <w:pPr>
+        <w:rPr>
+          <w:sz w:val="18"/>
+          <w:szCs w:val="18"/>
+        </w:rPr>
+      </w:pPr>
+      <w:r>
+        <w:rPr>
+          <w:sz w:val="18"/>
+          <w:szCs w:val="18"/>
+        </w:rPr>
+        <w:br w:type="page"/>
+      </w:r>
+    </w:p>
+    <w:p>
+      <w:pPr>
+        <w:rPr>
+          <w:b/>
+          <w:bCs/>
+        </w:rPr>
+      </w:pPr>
+      <w:r>
+        <w:rPr>
+          <w:b/>
+          <w:bCs/>
+        </w:rPr>
+        <w:lastRenderedPageBreak/>
+        <w:br w:type="page"/>
       </w:r>
     </w:p>
     <w:sectPr>

</xml_diff>

<commit_message>
adding custom directive components examples
</commit_message>
<xml_diff>
--- a/Angular Notes.docx
+++ b/Angular Notes.docx
@@ -446,6 +446,7 @@
       </w:pPr>
       <w:r>
         <w:rPr>
+          <w:noProof/>
           <w:sz w:val="21"/>
           <w:szCs w:val="21"/>
         </w:rPr>
@@ -966,21 +967,7 @@
           <w:sz w:val="21"/>
           <w:szCs w:val="21"/>
         </w:rPr>
-        <w:t>TypeScript is a free and open-source programming language developed</w:t>
-      </w:r>
-      <w:r>
-        <w:rPr>
-          <w:sz w:val="21"/>
-          <w:szCs w:val="21"/>
-        </w:rPr>
-        <w:t xml:space="preserve"> </w:t>
-      </w:r>
-      <w:r>
-        <w:rPr>
-          <w:sz w:val="21"/>
-          <w:szCs w:val="21"/>
-        </w:rPr>
-        <w:t>by Microsoft. It is a superset of JavaScript.</w:t>
+        <w:t>TypeScript is a free and open-source programming language developed by Microsoft. It is a superset of JavaScript.</w:t>
       </w:r>
     </w:p>
     <w:p>
@@ -1000,21 +987,7 @@
           <w:sz w:val="21"/>
           <w:szCs w:val="21"/>
         </w:rPr>
-        <w:t>TypeScript has additional features that do not exist in current version of</w:t>
-      </w:r>
-      <w:r>
-        <w:rPr>
-          <w:sz w:val="21"/>
-          <w:szCs w:val="21"/>
-        </w:rPr>
-        <w:t xml:space="preserve"> </w:t>
-      </w:r>
-      <w:r>
-        <w:rPr>
-          <w:sz w:val="21"/>
-          <w:szCs w:val="21"/>
-        </w:rPr>
-        <w:t>JavaScript supported by most browser.</w:t>
+        <w:t>TypeScript has additional features that do not exist in current version of JavaScript supported by most browser.</w:t>
       </w:r>
     </w:p>
     <w:p>
@@ -1036,14 +1009,7 @@
           <w:sz w:val="21"/>
           <w:szCs w:val="21"/>
         </w:rPr>
-        <w:t>T</w:t>
-      </w:r>
-      <w:r>
-        <w:rPr>
-          <w:sz w:val="21"/>
-          <w:szCs w:val="21"/>
-        </w:rPr>
-        <w:t>ypeScript is strongly typed. But JavaScript is dynamically typed.</w:t>
+        <w:t>TypeScript is strongly typed. But JavaScript is dynamically typed.</w:t>
       </w:r>
     </w:p>
     <w:p>
@@ -1063,21 +1029,7 @@
           <w:sz w:val="21"/>
           <w:szCs w:val="21"/>
         </w:rPr>
-        <w:t>It has object oriented features which we do not have in</w:t>
-      </w:r>
-      <w:r>
-        <w:rPr>
-          <w:sz w:val="21"/>
-          <w:szCs w:val="21"/>
-        </w:rPr>
-        <w:t xml:space="preserve"> </w:t>
-      </w:r>
-      <w:r>
-        <w:rPr>
-          <w:sz w:val="21"/>
-          <w:szCs w:val="21"/>
-        </w:rPr>
-        <w:t>interface, access modifiers, fields, properties, generics</w:t>
+        <w:t>It has object oriented features which we do not have in interface, access modifiers, fields, properties, generics</w:t>
       </w:r>
     </w:p>
     <w:p>
@@ -1870,6 +1822,7 @@
       </w:pPr>
       <w:r>
         <w:rPr>
+          <w:noProof/>
           <w:sz w:val="21"/>
           <w:szCs w:val="21"/>
         </w:rPr>
@@ -2095,6 +2048,7 @@
       </w:pPr>
       <w:r>
         <w:rPr>
+          <w:noProof/>
           <w:sz w:val="21"/>
           <w:szCs w:val="21"/>
         </w:rPr>
@@ -2232,6 +2186,7 @@
         <w:rPr>
           <w:b/>
           <w:bCs/>
+          <w:noProof/>
           <w:sz w:val="21"/>
           <w:szCs w:val="21"/>
         </w:rPr>
@@ -2349,6 +2304,7 @@
       </w:pPr>
       <w:r>
         <w:rPr>
+          <w:noProof/>
           <w:sz w:val="21"/>
           <w:szCs w:val="21"/>
         </w:rPr>
@@ -4617,6 +4573,7 @@
         <w:rPr>
           <w:b/>
           <w:bCs/>
+          <w:noProof/>
         </w:rPr>
         <w:lastRenderedPageBreak/>
         <w:drawing>
@@ -4700,6 +4657,7 @@
         <w:rPr>
           <w:b/>
           <w:bCs/>
+          <w:noProof/>
         </w:rPr>
         <w:drawing>
           <wp:inline distT="0" distB="0" distL="0" distR="0" wp14:anchorId="3976A647" wp14:editId="39DD45CE">
@@ -4782,6 +4740,7 @@
         <w:rPr>
           <w:b/>
           <w:bCs/>
+          <w:noProof/>
         </w:rPr>
         <w:drawing>
           <wp:inline distT="0" distB="0" distL="0" distR="0" wp14:anchorId="7AC87071" wp14:editId="7BC21EE4">
@@ -4856,6 +4815,7 @@
         <w:rPr>
           <w:b/>
           <w:bCs/>
+          <w:noProof/>
         </w:rPr>
         <w:lastRenderedPageBreak/>
         <w:drawing>
@@ -4939,6 +4899,7 @@
         <w:rPr>
           <w:b/>
           <w:bCs/>
+          <w:noProof/>
         </w:rPr>
         <w:drawing>
           <wp:inline distT="0" distB="0" distL="0" distR="0" wp14:anchorId="236757B1" wp14:editId="76354CF5">
@@ -5029,6 +4990,7 @@
         <w:rPr>
           <w:b/>
           <w:bCs/>
+          <w:noProof/>
         </w:rPr>
         <w:drawing>
           <wp:inline distT="0" distB="0" distL="0" distR="0" wp14:anchorId="0089CCAD" wp14:editId="704AED07">
@@ -5104,6 +5066,7 @@
         <w:rPr>
           <w:b/>
           <w:bCs/>
+          <w:noProof/>
         </w:rPr>
         <w:drawing>
           <wp:inline distT="0" distB="0" distL="0" distR="0" wp14:anchorId="5293A6F6" wp14:editId="382EB3FA">
@@ -5186,6 +5149,7 @@
         <w:rPr>
           <w:b/>
           <w:bCs/>
+          <w:noProof/>
         </w:rPr>
         <w:drawing>
           <wp:inline distT="0" distB="0" distL="0" distR="0" wp14:anchorId="6E78315F" wp14:editId="32F15F92">
@@ -5397,6 +5361,7 @@
         <w:rPr>
           <w:b/>
           <w:bCs/>
+          <w:noProof/>
         </w:rPr>
         <w:drawing>
           <wp:inline distT="0" distB="0" distL="0" distR="0" wp14:anchorId="13911805" wp14:editId="48FD6C15">
@@ -5732,15 +5697,1390 @@
     </w:p>
     <w:p>
       <w:pPr>
-        <w:rPr>
-          <w:sz w:val="18"/>
-          <w:szCs w:val="18"/>
-        </w:rPr>
-      </w:pPr>
-      <w:r>
-        <w:rPr>
-          <w:sz w:val="18"/>
-          <w:szCs w:val="18"/>
+        <w:ind w:left="720"/>
+        <w:rPr>
+          <w:sz w:val="18"/>
+          <w:szCs w:val="18"/>
+        </w:rPr>
+      </w:pPr>
+    </w:p>
+    <w:p>
+      <w:pPr>
+        <w:ind w:left="720"/>
+        <w:rPr>
+          <w:sz w:val="18"/>
+          <w:szCs w:val="18"/>
+        </w:rPr>
+      </w:pPr>
+    </w:p>
+    <w:p>
+      <w:pPr>
+        <w:ind w:left="720"/>
+        <w:rPr>
+          <w:sz w:val="18"/>
+          <w:szCs w:val="18"/>
+        </w:rPr>
+      </w:pPr>
+    </w:p>
+    <w:p>
+      <w:pPr>
+        <w:ind w:left="720"/>
+        <w:rPr>
+          <w:sz w:val="18"/>
+          <w:szCs w:val="18"/>
+        </w:rPr>
+      </w:pPr>
+    </w:p>
+    <w:p>
+      <w:pPr>
+        <w:ind w:left="720"/>
+        <w:rPr>
+          <w:sz w:val="18"/>
+          <w:szCs w:val="18"/>
+        </w:rPr>
+      </w:pPr>
+    </w:p>
+    <w:p>
+      <w:pPr>
+        <w:ind w:left="720"/>
+        <w:rPr>
+          <w:sz w:val="18"/>
+          <w:szCs w:val="18"/>
+        </w:rPr>
+      </w:pPr>
+    </w:p>
+    <w:p>
+      <w:pPr>
+        <w:ind w:left="720"/>
+        <w:rPr>
+          <w:sz w:val="18"/>
+          <w:szCs w:val="18"/>
+        </w:rPr>
+      </w:pPr>
+    </w:p>
+    <w:p>
+      <w:pPr>
+        <w:shd w:val="clear" w:color="auto" w:fill="282A36"/>
+        <w:spacing w:line="480" w:lineRule="atLeast"/>
+        <w:rPr>
+          <w:rFonts w:ascii="Menlo" w:eastAsia="Times New Roman" w:hAnsi="Menlo" w:cs="Menlo"/>
+          <w:color w:val="F8F8F2"/>
+          <w:kern w:val="0"/>
+          <w:sz w:val="16"/>
+          <w:szCs w:val="16"/>
+          <w:lang w:eastAsia="en-GB"/>
+          <w14:ligatures w14:val="none"/>
+        </w:rPr>
+      </w:pPr>
+      <w:r>
+        <w:rPr>
+          <w:rFonts w:ascii="Menlo" w:eastAsia="Times New Roman" w:hAnsi="Menlo" w:cs="Menlo"/>
+          <w:color w:val="F8F8F2"/>
+          <w:kern w:val="0"/>
+          <w:sz w:val="32"/>
+          <w:szCs w:val="32"/>
+          <w:lang w:eastAsia="en-GB"/>
+          <w14:ligatures w14:val="none"/>
+        </w:rPr>
+        <w:lastRenderedPageBreak/>
+        <w:t xml:space="preserve">   </w:t>
+      </w:r>
+      <w:r>
+        <w:rPr>
+          <w:rFonts w:ascii="Menlo" w:eastAsia="Times New Roman" w:hAnsi="Menlo" w:cs="Menlo"/>
+          <w:color w:val="F8F8F2"/>
+          <w:kern w:val="0"/>
+          <w:sz w:val="16"/>
+          <w:szCs w:val="16"/>
+          <w:lang w:eastAsia="en-GB"/>
+          <w14:ligatures w14:val="none"/>
+        </w:rPr>
+        <w:t>@</w:t>
+      </w:r>
+      <w:r>
+        <w:rPr>
+          <w:rFonts w:ascii="Menlo" w:eastAsia="Times New Roman" w:hAnsi="Menlo" w:cs="Menlo"/>
+          <w:color w:val="8BE9FD"/>
+          <w:kern w:val="0"/>
+          <w:sz w:val="16"/>
+          <w:szCs w:val="16"/>
+          <w:lang w:eastAsia="en-GB"/>
+          <w14:ligatures w14:val="none"/>
+        </w:rPr>
+        <w:t>HostListener</w:t>
+      </w:r>
+      <w:r>
+        <w:rPr>
+          <w:rFonts w:ascii="Menlo" w:eastAsia="Times New Roman" w:hAnsi="Menlo" w:cs="Menlo"/>
+          <w:color w:val="F8F8F2"/>
+          <w:kern w:val="0"/>
+          <w:sz w:val="16"/>
+          <w:szCs w:val="16"/>
+          <w:lang w:eastAsia="en-GB"/>
+          <w14:ligatures w14:val="none"/>
+        </w:rPr>
+        <w:t>(</w:t>
+      </w:r>
+      <w:r>
+        <w:rPr>
+          <w:rFonts w:ascii="Menlo" w:eastAsia="Times New Roman" w:hAnsi="Menlo" w:cs="Menlo"/>
+          <w:color w:val="E9F284"/>
+          <w:kern w:val="0"/>
+          <w:sz w:val="16"/>
+          <w:szCs w:val="16"/>
+          <w:lang w:eastAsia="en-GB"/>
+          <w14:ligatures w14:val="none"/>
+        </w:rPr>
+        <w:t>'</w:t>
+      </w:r>
+      <w:r>
+        <w:rPr>
+          <w:rFonts w:ascii="Menlo" w:eastAsia="Times New Roman" w:hAnsi="Menlo" w:cs="Menlo"/>
+          <w:color w:val="F1FA8C"/>
+          <w:kern w:val="0"/>
+          <w:sz w:val="16"/>
+          <w:szCs w:val="16"/>
+          <w:lang w:eastAsia="en-GB"/>
+          <w14:ligatures w14:val="none"/>
+        </w:rPr>
+        <w:t>mouseenter</w:t>
+      </w:r>
+      <w:r>
+        <w:rPr>
+          <w:rFonts w:ascii="Menlo" w:eastAsia="Times New Roman" w:hAnsi="Menlo" w:cs="Menlo"/>
+          <w:color w:val="E9F284"/>
+          <w:kern w:val="0"/>
+          <w:sz w:val="16"/>
+          <w:szCs w:val="16"/>
+          <w:lang w:eastAsia="en-GB"/>
+          <w14:ligatures w14:val="none"/>
+        </w:rPr>
+        <w:t>'</w:t>
+      </w:r>
+      <w:r>
+        <w:rPr>
+          <w:rFonts w:ascii="Menlo" w:eastAsia="Times New Roman" w:hAnsi="Menlo" w:cs="Menlo"/>
+          <w:color w:val="F8F8F2"/>
+          <w:kern w:val="0"/>
+          <w:sz w:val="16"/>
+          <w:szCs w:val="16"/>
+          <w:lang w:eastAsia="en-GB"/>
+          <w14:ligatures w14:val="none"/>
+        </w:rPr>
+        <w:t xml:space="preserve">) </w:t>
+      </w:r>
+      <w:proofErr w:type="spellStart"/>
+      <w:r>
+        <w:rPr>
+          <w:rFonts w:ascii="Menlo" w:eastAsia="Times New Roman" w:hAnsi="Menlo" w:cs="Menlo"/>
+          <w:color w:val="50FA7B"/>
+          <w:kern w:val="0"/>
+          <w:sz w:val="16"/>
+          <w:szCs w:val="16"/>
+          <w:lang w:eastAsia="en-GB"/>
+          <w14:ligatures w14:val="none"/>
+        </w:rPr>
+        <w:t>onMouseOver</w:t>
+      </w:r>
+      <w:proofErr w:type="spellEnd"/>
+      <w:r>
+        <w:rPr>
+          <w:rFonts w:ascii="Menlo" w:eastAsia="Times New Roman" w:hAnsi="Menlo" w:cs="Menlo"/>
+          <w:color w:val="F8F8F2"/>
+          <w:kern w:val="0"/>
+          <w:sz w:val="16"/>
+          <w:szCs w:val="16"/>
+          <w:lang w:eastAsia="en-GB"/>
+          <w14:ligatures w14:val="none"/>
+        </w:rPr>
+        <w:t>(){</w:t>
+      </w:r>
+    </w:p>
+    <w:p>
+      <w:pPr>
+        <w:shd w:val="clear" w:color="auto" w:fill="282A36"/>
+        <w:spacing w:line="480" w:lineRule="atLeast"/>
+        <w:rPr>
+          <w:rFonts w:ascii="Menlo" w:eastAsia="Times New Roman" w:hAnsi="Menlo" w:cs="Menlo"/>
+          <w:color w:val="F8F8F2"/>
+          <w:kern w:val="0"/>
+          <w:sz w:val="16"/>
+          <w:szCs w:val="16"/>
+          <w:lang w:eastAsia="en-GB"/>
+          <w14:ligatures w14:val="none"/>
+        </w:rPr>
+      </w:pPr>
+      <w:r>
+        <w:rPr>
+          <w:rFonts w:ascii="Menlo" w:eastAsia="Times New Roman" w:hAnsi="Menlo" w:cs="Menlo"/>
+          <w:color w:val="F8F8F2"/>
+          <w:kern w:val="0"/>
+          <w:sz w:val="16"/>
+          <w:szCs w:val="16"/>
+          <w:lang w:eastAsia="en-GB"/>
+          <w14:ligatures w14:val="none"/>
+        </w:rPr>
+        <w:t xml:space="preserve">    </w:t>
+      </w:r>
+      <w:proofErr w:type="spellStart"/>
+      <w:r>
+        <w:rPr>
+          <w:rFonts w:ascii="Menlo" w:eastAsia="Times New Roman" w:hAnsi="Menlo" w:cs="Menlo"/>
+          <w:i/>
+          <w:iCs/>
+          <w:color w:val="BD93F9"/>
+          <w:kern w:val="0"/>
+          <w:sz w:val="16"/>
+          <w:szCs w:val="16"/>
+          <w:lang w:eastAsia="en-GB"/>
+          <w14:ligatures w14:val="none"/>
+        </w:rPr>
+        <w:t>this</w:t>
+      </w:r>
+      <w:r>
+        <w:rPr>
+          <w:rFonts w:ascii="Menlo" w:eastAsia="Times New Roman" w:hAnsi="Menlo" w:cs="Menlo"/>
+          <w:color w:val="F8F8F2"/>
+          <w:kern w:val="0"/>
+          <w:sz w:val="16"/>
+          <w:szCs w:val="16"/>
+          <w:lang w:eastAsia="en-GB"/>
+          <w14:ligatures w14:val="none"/>
+        </w:rPr>
+        <w:t>.renderer.</w:t>
+      </w:r>
+      <w:r>
+        <w:rPr>
+          <w:rFonts w:ascii="Menlo" w:eastAsia="Times New Roman" w:hAnsi="Menlo" w:cs="Menlo"/>
+          <w:color w:val="50FA7B"/>
+          <w:kern w:val="0"/>
+          <w:sz w:val="16"/>
+          <w:szCs w:val="16"/>
+          <w:lang w:eastAsia="en-GB"/>
+          <w14:ligatures w14:val="none"/>
+        </w:rPr>
+        <w:t>setStyle</w:t>
+      </w:r>
+      <w:proofErr w:type="spellEnd"/>
+      <w:r>
+        <w:rPr>
+          <w:rFonts w:ascii="Menlo" w:eastAsia="Times New Roman" w:hAnsi="Menlo" w:cs="Menlo"/>
+          <w:color w:val="F8F8F2"/>
+          <w:kern w:val="0"/>
+          <w:sz w:val="16"/>
+          <w:szCs w:val="16"/>
+          <w:lang w:eastAsia="en-GB"/>
+          <w14:ligatures w14:val="none"/>
+        </w:rPr>
+        <w:t>(</w:t>
+      </w:r>
+      <w:r>
+        <w:rPr>
+          <w:rFonts w:ascii="Menlo" w:eastAsia="Times New Roman" w:hAnsi="Menlo" w:cs="Menlo"/>
+          <w:i/>
+          <w:iCs/>
+          <w:color w:val="BD93F9"/>
+          <w:kern w:val="0"/>
+          <w:sz w:val="16"/>
+          <w:szCs w:val="16"/>
+          <w:lang w:eastAsia="en-GB"/>
+          <w14:ligatures w14:val="none"/>
+        </w:rPr>
+        <w:t>this</w:t>
+      </w:r>
+      <w:r>
+        <w:rPr>
+          <w:rFonts w:ascii="Menlo" w:eastAsia="Times New Roman" w:hAnsi="Menlo" w:cs="Menlo"/>
+          <w:color w:val="F8F8F2"/>
+          <w:kern w:val="0"/>
+          <w:sz w:val="16"/>
+          <w:szCs w:val="16"/>
+          <w:lang w:eastAsia="en-GB"/>
+          <w14:ligatures w14:val="none"/>
+        </w:rPr>
+        <w:t>.elemet.nativeElement,</w:t>
+      </w:r>
+      <w:r>
+        <w:rPr>
+          <w:rFonts w:ascii="Menlo" w:eastAsia="Times New Roman" w:hAnsi="Menlo" w:cs="Menlo"/>
+          <w:color w:val="E9F284"/>
+          <w:kern w:val="0"/>
+          <w:sz w:val="16"/>
+          <w:szCs w:val="16"/>
+          <w:lang w:eastAsia="en-GB"/>
+          <w14:ligatures w14:val="none"/>
+        </w:rPr>
+        <w:t>'</w:t>
+      </w:r>
+      <w:r>
+        <w:rPr>
+          <w:rFonts w:ascii="Menlo" w:eastAsia="Times New Roman" w:hAnsi="Menlo" w:cs="Menlo"/>
+          <w:color w:val="F1FA8C"/>
+          <w:kern w:val="0"/>
+          <w:sz w:val="16"/>
+          <w:szCs w:val="16"/>
+          <w:lang w:eastAsia="en-GB"/>
+          <w14:ligatures w14:val="none"/>
+        </w:rPr>
+        <w:t>margin</w:t>
+      </w:r>
+      <w:r>
+        <w:rPr>
+          <w:rFonts w:ascii="Menlo" w:eastAsia="Times New Roman" w:hAnsi="Menlo" w:cs="Menlo"/>
+          <w:color w:val="E9F284"/>
+          <w:kern w:val="0"/>
+          <w:sz w:val="16"/>
+          <w:szCs w:val="16"/>
+          <w:lang w:eastAsia="en-GB"/>
+          <w14:ligatures w14:val="none"/>
+        </w:rPr>
+        <w:t>'</w:t>
+      </w:r>
+      <w:r>
+        <w:rPr>
+          <w:rFonts w:ascii="Menlo" w:eastAsia="Times New Roman" w:hAnsi="Menlo" w:cs="Menlo"/>
+          <w:color w:val="F8F8F2"/>
+          <w:kern w:val="0"/>
+          <w:sz w:val="16"/>
+          <w:szCs w:val="16"/>
+          <w:lang w:eastAsia="en-GB"/>
+          <w14:ligatures w14:val="none"/>
+        </w:rPr>
+        <w:t>,</w:t>
+      </w:r>
+      <w:r>
+        <w:rPr>
+          <w:rFonts w:ascii="Menlo" w:eastAsia="Times New Roman" w:hAnsi="Menlo" w:cs="Menlo"/>
+          <w:color w:val="E9F284"/>
+          <w:kern w:val="0"/>
+          <w:sz w:val="16"/>
+          <w:szCs w:val="16"/>
+          <w:lang w:eastAsia="en-GB"/>
+          <w14:ligatures w14:val="none"/>
+        </w:rPr>
+        <w:t>'</w:t>
+      </w:r>
+      <w:r>
+        <w:rPr>
+          <w:rFonts w:ascii="Menlo" w:eastAsia="Times New Roman" w:hAnsi="Menlo" w:cs="Menlo"/>
+          <w:color w:val="F1FA8C"/>
+          <w:kern w:val="0"/>
+          <w:sz w:val="16"/>
+          <w:szCs w:val="16"/>
+          <w:lang w:eastAsia="en-GB"/>
+          <w14:ligatures w14:val="none"/>
+        </w:rPr>
+        <w:t>5px 10px</w:t>
+      </w:r>
+      <w:r>
+        <w:rPr>
+          <w:rFonts w:ascii="Menlo" w:eastAsia="Times New Roman" w:hAnsi="Menlo" w:cs="Menlo"/>
+          <w:color w:val="E9F284"/>
+          <w:kern w:val="0"/>
+          <w:sz w:val="16"/>
+          <w:szCs w:val="16"/>
+          <w:lang w:eastAsia="en-GB"/>
+          <w14:ligatures w14:val="none"/>
+        </w:rPr>
+        <w:t>'</w:t>
+      </w:r>
+      <w:r>
+        <w:rPr>
+          <w:rFonts w:ascii="Menlo" w:eastAsia="Times New Roman" w:hAnsi="Menlo" w:cs="Menlo"/>
+          <w:color w:val="F8F8F2"/>
+          <w:kern w:val="0"/>
+          <w:sz w:val="16"/>
+          <w:szCs w:val="16"/>
+          <w:lang w:eastAsia="en-GB"/>
+          <w14:ligatures w14:val="none"/>
+        </w:rPr>
+        <w:t>);</w:t>
+      </w:r>
+    </w:p>
+    <w:p>
+      <w:pPr>
+        <w:shd w:val="clear" w:color="auto" w:fill="282A36"/>
+        <w:spacing w:line="480" w:lineRule="atLeast"/>
+        <w:rPr>
+          <w:rFonts w:ascii="Menlo" w:eastAsia="Times New Roman" w:hAnsi="Menlo" w:cs="Menlo"/>
+          <w:color w:val="F8F8F2"/>
+          <w:kern w:val="0"/>
+          <w:sz w:val="16"/>
+          <w:szCs w:val="16"/>
+          <w:lang w:eastAsia="en-GB"/>
+          <w14:ligatures w14:val="none"/>
+        </w:rPr>
+      </w:pPr>
+      <w:r>
+        <w:rPr>
+          <w:rFonts w:ascii="Menlo" w:eastAsia="Times New Roman" w:hAnsi="Menlo" w:cs="Menlo"/>
+          <w:color w:val="F8F8F2"/>
+          <w:kern w:val="0"/>
+          <w:sz w:val="16"/>
+          <w:szCs w:val="16"/>
+          <w:lang w:eastAsia="en-GB"/>
+          <w14:ligatures w14:val="none"/>
+        </w:rPr>
+        <w:t xml:space="preserve">    </w:t>
+      </w:r>
+      <w:proofErr w:type="spellStart"/>
+      <w:r>
+        <w:rPr>
+          <w:rFonts w:ascii="Menlo" w:eastAsia="Times New Roman" w:hAnsi="Menlo" w:cs="Menlo"/>
+          <w:i/>
+          <w:iCs/>
+          <w:color w:val="BD93F9"/>
+          <w:kern w:val="0"/>
+          <w:sz w:val="16"/>
+          <w:szCs w:val="16"/>
+          <w:lang w:eastAsia="en-GB"/>
+          <w14:ligatures w14:val="none"/>
+        </w:rPr>
+        <w:t>this</w:t>
+      </w:r>
+      <w:r>
+        <w:rPr>
+          <w:rFonts w:ascii="Menlo" w:eastAsia="Times New Roman" w:hAnsi="Menlo" w:cs="Menlo"/>
+          <w:color w:val="F8F8F2"/>
+          <w:kern w:val="0"/>
+          <w:sz w:val="16"/>
+          <w:szCs w:val="16"/>
+          <w:lang w:eastAsia="en-GB"/>
+          <w14:ligatures w14:val="none"/>
+        </w:rPr>
+        <w:t>.renderer.</w:t>
+      </w:r>
+      <w:r>
+        <w:rPr>
+          <w:rFonts w:ascii="Menlo" w:eastAsia="Times New Roman" w:hAnsi="Menlo" w:cs="Menlo"/>
+          <w:color w:val="50FA7B"/>
+          <w:kern w:val="0"/>
+          <w:sz w:val="16"/>
+          <w:szCs w:val="16"/>
+          <w:lang w:eastAsia="en-GB"/>
+          <w14:ligatures w14:val="none"/>
+        </w:rPr>
+        <w:t>setStyle</w:t>
+      </w:r>
+      <w:proofErr w:type="spellEnd"/>
+      <w:r>
+        <w:rPr>
+          <w:rFonts w:ascii="Menlo" w:eastAsia="Times New Roman" w:hAnsi="Menlo" w:cs="Menlo"/>
+          <w:color w:val="F8F8F2"/>
+          <w:kern w:val="0"/>
+          <w:sz w:val="16"/>
+          <w:szCs w:val="16"/>
+          <w:lang w:eastAsia="en-GB"/>
+          <w14:ligatures w14:val="none"/>
+        </w:rPr>
+        <w:t>(</w:t>
+      </w:r>
+      <w:r>
+        <w:rPr>
+          <w:rFonts w:ascii="Menlo" w:eastAsia="Times New Roman" w:hAnsi="Menlo" w:cs="Menlo"/>
+          <w:i/>
+          <w:iCs/>
+          <w:color w:val="BD93F9"/>
+          <w:kern w:val="0"/>
+          <w:sz w:val="16"/>
+          <w:szCs w:val="16"/>
+          <w:lang w:eastAsia="en-GB"/>
+          <w14:ligatures w14:val="none"/>
+        </w:rPr>
+        <w:t>this</w:t>
+      </w:r>
+      <w:r>
+        <w:rPr>
+          <w:rFonts w:ascii="Menlo" w:eastAsia="Times New Roman" w:hAnsi="Menlo" w:cs="Menlo"/>
+          <w:color w:val="F8F8F2"/>
+          <w:kern w:val="0"/>
+          <w:sz w:val="16"/>
+          <w:szCs w:val="16"/>
+          <w:lang w:eastAsia="en-GB"/>
+          <w14:ligatures w14:val="none"/>
+        </w:rPr>
+        <w:t>.elemet.nativeElement,</w:t>
+      </w:r>
+      <w:r>
+        <w:rPr>
+          <w:rFonts w:ascii="Menlo" w:eastAsia="Times New Roman" w:hAnsi="Menlo" w:cs="Menlo"/>
+          <w:color w:val="E9F284"/>
+          <w:kern w:val="0"/>
+          <w:sz w:val="16"/>
+          <w:szCs w:val="16"/>
+          <w:lang w:eastAsia="en-GB"/>
+          <w14:ligatures w14:val="none"/>
+        </w:rPr>
+        <w:t>'</w:t>
+      </w:r>
+      <w:r>
+        <w:rPr>
+          <w:rFonts w:ascii="Menlo" w:eastAsia="Times New Roman" w:hAnsi="Menlo" w:cs="Menlo"/>
+          <w:color w:val="F1FA8C"/>
+          <w:kern w:val="0"/>
+          <w:sz w:val="16"/>
+          <w:szCs w:val="16"/>
+          <w:lang w:eastAsia="en-GB"/>
+          <w14:ligatures w14:val="none"/>
+        </w:rPr>
+        <w:t>padding</w:t>
+      </w:r>
+      <w:r>
+        <w:rPr>
+          <w:rFonts w:ascii="Menlo" w:eastAsia="Times New Roman" w:hAnsi="Menlo" w:cs="Menlo"/>
+          <w:color w:val="E9F284"/>
+          <w:kern w:val="0"/>
+          <w:sz w:val="16"/>
+          <w:szCs w:val="16"/>
+          <w:lang w:eastAsia="en-GB"/>
+          <w14:ligatures w14:val="none"/>
+        </w:rPr>
+        <w:t>'</w:t>
+      </w:r>
+      <w:r>
+        <w:rPr>
+          <w:rFonts w:ascii="Menlo" w:eastAsia="Times New Roman" w:hAnsi="Menlo" w:cs="Menlo"/>
+          <w:color w:val="F8F8F2"/>
+          <w:kern w:val="0"/>
+          <w:sz w:val="16"/>
+          <w:szCs w:val="16"/>
+          <w:lang w:eastAsia="en-GB"/>
+          <w14:ligatures w14:val="none"/>
+        </w:rPr>
+        <w:t>,</w:t>
+      </w:r>
+      <w:r>
+        <w:rPr>
+          <w:rFonts w:ascii="Menlo" w:eastAsia="Times New Roman" w:hAnsi="Menlo" w:cs="Menlo"/>
+          <w:color w:val="E9F284"/>
+          <w:kern w:val="0"/>
+          <w:sz w:val="16"/>
+          <w:szCs w:val="16"/>
+          <w:lang w:eastAsia="en-GB"/>
+          <w14:ligatures w14:val="none"/>
+        </w:rPr>
+        <w:t>'</w:t>
+      </w:r>
+      <w:r>
+        <w:rPr>
+          <w:rFonts w:ascii="Menlo" w:eastAsia="Times New Roman" w:hAnsi="Menlo" w:cs="Menlo"/>
+          <w:color w:val="F1FA8C"/>
+          <w:kern w:val="0"/>
+          <w:sz w:val="16"/>
+          <w:szCs w:val="16"/>
+          <w:lang w:eastAsia="en-GB"/>
+          <w14:ligatures w14:val="none"/>
+        </w:rPr>
+        <w:t>30px 30px</w:t>
+      </w:r>
+      <w:r>
+        <w:rPr>
+          <w:rFonts w:ascii="Menlo" w:eastAsia="Times New Roman" w:hAnsi="Menlo" w:cs="Menlo"/>
+          <w:color w:val="E9F284"/>
+          <w:kern w:val="0"/>
+          <w:sz w:val="16"/>
+          <w:szCs w:val="16"/>
+          <w:lang w:eastAsia="en-GB"/>
+          <w14:ligatures w14:val="none"/>
+        </w:rPr>
+        <w:t>'</w:t>
+      </w:r>
+      <w:r>
+        <w:rPr>
+          <w:rFonts w:ascii="Menlo" w:eastAsia="Times New Roman" w:hAnsi="Menlo" w:cs="Menlo"/>
+          <w:color w:val="F8F8F2"/>
+          <w:kern w:val="0"/>
+          <w:sz w:val="16"/>
+          <w:szCs w:val="16"/>
+          <w:lang w:eastAsia="en-GB"/>
+          <w14:ligatures w14:val="none"/>
+        </w:rPr>
+        <w:t>);</w:t>
+      </w:r>
+    </w:p>
+    <w:p>
+      <w:pPr>
+        <w:shd w:val="clear" w:color="auto" w:fill="282A36"/>
+        <w:spacing w:line="480" w:lineRule="atLeast"/>
+        <w:rPr>
+          <w:rFonts w:ascii="Menlo" w:eastAsia="Times New Roman" w:hAnsi="Menlo" w:cs="Menlo"/>
+          <w:color w:val="F8F8F2"/>
+          <w:kern w:val="0"/>
+          <w:sz w:val="16"/>
+          <w:szCs w:val="16"/>
+          <w:lang w:eastAsia="en-GB"/>
+          <w14:ligatures w14:val="none"/>
+        </w:rPr>
+      </w:pPr>
+      <w:r>
+        <w:rPr>
+          <w:rFonts w:ascii="Menlo" w:eastAsia="Times New Roman" w:hAnsi="Menlo" w:cs="Menlo"/>
+          <w:color w:val="F8F8F2"/>
+          <w:kern w:val="0"/>
+          <w:sz w:val="16"/>
+          <w:szCs w:val="16"/>
+          <w:lang w:eastAsia="en-GB"/>
+          <w14:ligatures w14:val="none"/>
+        </w:rPr>
+        <w:t xml:space="preserve">    </w:t>
+      </w:r>
+      <w:r>
+        <w:rPr>
+          <w:rFonts w:ascii="Menlo" w:eastAsia="Times New Roman" w:hAnsi="Menlo" w:cs="Menlo"/>
+          <w:i/>
+          <w:iCs/>
+          <w:color w:val="BD93F9"/>
+          <w:kern w:val="0"/>
+          <w:sz w:val="16"/>
+          <w:szCs w:val="16"/>
+          <w:lang w:eastAsia="en-GB"/>
+          <w14:ligatures w14:val="none"/>
+        </w:rPr>
+        <w:t>this</w:t>
+      </w:r>
+      <w:r>
+        <w:rPr>
+          <w:rFonts w:ascii="Menlo" w:eastAsia="Times New Roman" w:hAnsi="Menlo" w:cs="Menlo"/>
+          <w:color w:val="F8F8F2"/>
+          <w:kern w:val="0"/>
+          <w:sz w:val="16"/>
+          <w:szCs w:val="16"/>
+          <w:lang w:eastAsia="en-GB"/>
+          <w14:ligatures w14:val="none"/>
+        </w:rPr>
+        <w:t>.renderer.</w:t>
+      </w:r>
+      <w:r>
+        <w:rPr>
+          <w:rFonts w:ascii="Menlo" w:eastAsia="Times New Roman" w:hAnsi="Menlo" w:cs="Menlo"/>
+          <w:color w:val="50FA7B"/>
+          <w:kern w:val="0"/>
+          <w:sz w:val="16"/>
+          <w:szCs w:val="16"/>
+          <w:lang w:eastAsia="en-GB"/>
+          <w14:ligatures w14:val="none"/>
+        </w:rPr>
+        <w:t>setStyle</w:t>
+      </w:r>
+      <w:r>
+        <w:rPr>
+          <w:rFonts w:ascii="Menlo" w:eastAsia="Times New Roman" w:hAnsi="Menlo" w:cs="Menlo"/>
+          <w:color w:val="F8F8F2"/>
+          <w:kern w:val="0"/>
+          <w:sz w:val="16"/>
+          <w:szCs w:val="16"/>
+          <w:lang w:eastAsia="en-GB"/>
+          <w14:ligatures w14:val="none"/>
+        </w:rPr>
+        <w:t>(</w:t>
+      </w:r>
+      <w:r>
+        <w:rPr>
+          <w:rFonts w:ascii="Menlo" w:eastAsia="Times New Roman" w:hAnsi="Menlo" w:cs="Menlo"/>
+          <w:i/>
+          <w:iCs/>
+          <w:color w:val="BD93F9"/>
+          <w:kern w:val="0"/>
+          <w:sz w:val="16"/>
+          <w:szCs w:val="16"/>
+          <w:lang w:eastAsia="en-GB"/>
+          <w14:ligatures w14:val="none"/>
+        </w:rPr>
+        <w:t>this</w:t>
+      </w:r>
+      <w:r>
+        <w:rPr>
+          <w:rFonts w:ascii="Menlo" w:eastAsia="Times New Roman" w:hAnsi="Menlo" w:cs="Menlo"/>
+          <w:color w:val="F8F8F2"/>
+          <w:kern w:val="0"/>
+          <w:sz w:val="16"/>
+          <w:szCs w:val="16"/>
+          <w:lang w:eastAsia="en-GB"/>
+          <w14:ligatures w14:val="none"/>
+        </w:rPr>
+        <w:t>.elemet.nativeElement,</w:t>
+      </w:r>
+      <w:r>
+        <w:rPr>
+          <w:rFonts w:ascii="Menlo" w:eastAsia="Times New Roman" w:hAnsi="Menlo" w:cs="Menlo"/>
+          <w:color w:val="E9F284"/>
+          <w:kern w:val="0"/>
+          <w:sz w:val="16"/>
+          <w:szCs w:val="16"/>
+          <w:lang w:eastAsia="en-GB"/>
+          <w14:ligatures w14:val="none"/>
+        </w:rPr>
+        <w:t>'</w:t>
+      </w:r>
+      <w:r>
+        <w:rPr>
+          <w:rFonts w:ascii="Menlo" w:eastAsia="Times New Roman" w:hAnsi="Menlo" w:cs="Menlo"/>
+          <w:color w:val="F1FA8C"/>
+          <w:kern w:val="0"/>
+          <w:sz w:val="16"/>
+          <w:szCs w:val="16"/>
+          <w:lang w:eastAsia="en-GB"/>
+          <w14:ligatures w14:val="none"/>
+        </w:rPr>
+        <w:t>transition</w:t>
+      </w:r>
+      <w:r>
+        <w:rPr>
+          <w:rFonts w:ascii="Menlo" w:eastAsia="Times New Roman" w:hAnsi="Menlo" w:cs="Menlo"/>
+          <w:color w:val="E9F284"/>
+          <w:kern w:val="0"/>
+          <w:sz w:val="16"/>
+          <w:szCs w:val="16"/>
+          <w:lang w:eastAsia="en-GB"/>
+          <w14:ligatures w14:val="none"/>
+        </w:rPr>
+        <w:t>'</w:t>
+      </w:r>
+      <w:r>
+        <w:rPr>
+          <w:rFonts w:ascii="Menlo" w:eastAsia="Times New Roman" w:hAnsi="Menlo" w:cs="Menlo"/>
+          <w:color w:val="F8F8F2"/>
+          <w:kern w:val="0"/>
+          <w:sz w:val="16"/>
+          <w:szCs w:val="16"/>
+          <w:lang w:eastAsia="en-GB"/>
+          <w14:ligatures w14:val="none"/>
+        </w:rPr>
+        <w:t>,</w:t>
+      </w:r>
+      <w:r>
+        <w:rPr>
+          <w:rFonts w:ascii="Menlo" w:eastAsia="Times New Roman" w:hAnsi="Menlo" w:cs="Menlo"/>
+          <w:color w:val="E9F284"/>
+          <w:kern w:val="0"/>
+          <w:sz w:val="16"/>
+          <w:szCs w:val="16"/>
+          <w:lang w:eastAsia="en-GB"/>
+          <w14:ligatures w14:val="none"/>
+        </w:rPr>
+        <w:t>'</w:t>
+      </w:r>
+      <w:r>
+        <w:rPr>
+          <w:rFonts w:ascii="Menlo" w:eastAsia="Times New Roman" w:hAnsi="Menlo" w:cs="Menlo"/>
+          <w:color w:val="F1FA8C"/>
+          <w:kern w:val="0"/>
+          <w:sz w:val="16"/>
+          <w:szCs w:val="16"/>
+          <w:lang w:eastAsia="en-GB"/>
+          <w14:ligatures w14:val="none"/>
+        </w:rPr>
+        <w:t>0.5s</w:t>
+      </w:r>
+      <w:r>
+        <w:rPr>
+          <w:rFonts w:ascii="Menlo" w:eastAsia="Times New Roman" w:hAnsi="Menlo" w:cs="Menlo"/>
+          <w:color w:val="E9F284"/>
+          <w:kern w:val="0"/>
+          <w:sz w:val="16"/>
+          <w:szCs w:val="16"/>
+          <w:lang w:eastAsia="en-GB"/>
+          <w14:ligatures w14:val="none"/>
+        </w:rPr>
+        <w:t>'</w:t>
+      </w:r>
+      <w:r>
+        <w:rPr>
+          <w:rFonts w:ascii="Menlo" w:eastAsia="Times New Roman" w:hAnsi="Menlo" w:cs="Menlo"/>
+          <w:color w:val="F8F8F2"/>
+          <w:kern w:val="0"/>
+          <w:sz w:val="16"/>
+          <w:szCs w:val="16"/>
+          <w:lang w:eastAsia="en-GB"/>
+          <w14:ligatures w14:val="none"/>
+        </w:rPr>
+        <w:t>);</w:t>
+      </w:r>
+    </w:p>
+    <w:p>
+      <w:pPr>
+        <w:shd w:val="clear" w:color="auto" w:fill="282A36"/>
+        <w:spacing w:line="480" w:lineRule="atLeast"/>
+        <w:rPr>
+          <w:rFonts w:ascii="Menlo" w:eastAsia="Times New Roman" w:hAnsi="Menlo" w:cs="Menlo"/>
+          <w:color w:val="F8F8F2"/>
+          <w:kern w:val="0"/>
+          <w:sz w:val="16"/>
+          <w:szCs w:val="16"/>
+          <w:lang w:eastAsia="en-GB"/>
+          <w14:ligatures w14:val="none"/>
+        </w:rPr>
+      </w:pPr>
+      <w:r>
+        <w:rPr>
+          <w:rFonts w:ascii="Menlo" w:eastAsia="Times New Roman" w:hAnsi="Menlo" w:cs="Menlo"/>
+          <w:color w:val="F8F8F2"/>
+          <w:kern w:val="0"/>
+          <w:sz w:val="16"/>
+          <w:szCs w:val="16"/>
+          <w:lang w:eastAsia="en-GB"/>
+          <w14:ligatures w14:val="none"/>
+        </w:rPr>
+        <w:t xml:space="preserve">   }</w:t>
+      </w:r>
+    </w:p>
+    <w:p>
+      <w:pPr>
+        <w:ind w:left="720"/>
+        <w:rPr>
+          <w:sz w:val="16"/>
+          <w:szCs w:val="16"/>
+        </w:rPr>
+      </w:pPr>
+    </w:p>
+    <w:p>
+      <w:pPr>
+        <w:rPr>
+          <w:sz w:val="18"/>
+          <w:szCs w:val="18"/>
+        </w:rPr>
+      </w:pPr>
+    </w:p>
+    <w:p>
+      <w:pPr>
+        <w:rPr>
+          <w:b/>
+          <w:bCs/>
+        </w:rPr>
+      </w:pPr>
+      <w:r>
+        <w:rPr>
+          <w:b/>
+          <w:bCs/>
+        </w:rPr>
+        <w:t xml:space="preserve">@HostBinding </w:t>
+      </w:r>
+      <w:r>
+        <w:rPr>
+          <w:b/>
+          <w:bCs/>
+        </w:rPr>
+        <w:t>decorative</w:t>
+      </w:r>
+    </w:p>
+    <w:p>
+      <w:pPr>
+        <w:rPr>
+          <w:b/>
+          <w:bCs/>
+        </w:rPr>
+      </w:pPr>
+    </w:p>
+    <w:p>
+      <w:pPr>
+        <w:ind w:left="720"/>
+        <w:rPr>
+          <w:sz w:val="18"/>
+          <w:szCs w:val="18"/>
+        </w:rPr>
+      </w:pPr>
+      <w:r>
+        <w:rPr>
+          <w:sz w:val="18"/>
+          <w:szCs w:val="18"/>
+        </w:rPr>
+        <w:t>The @HostBinding decorator binds a host element property to a variable in a</w:t>
+      </w:r>
+      <w:r>
+        <w:rPr>
+          <w:sz w:val="18"/>
+          <w:szCs w:val="18"/>
+        </w:rPr>
+        <w:t xml:space="preserve"> </w:t>
+      </w:r>
+      <w:r>
+        <w:rPr>
+          <w:sz w:val="18"/>
+          <w:szCs w:val="18"/>
+        </w:rPr>
+        <w:t>directive or a component.</w:t>
+      </w:r>
+    </w:p>
+    <w:p>
+      <w:pPr>
+        <w:shd w:val="clear" w:color="auto" w:fill="282A36"/>
+        <w:spacing w:line="480" w:lineRule="atLeast"/>
+        <w:rPr>
+          <w:rFonts w:ascii="Menlo" w:eastAsia="Times New Roman" w:hAnsi="Menlo" w:cs="Menlo"/>
+          <w:color w:val="F8F8F2"/>
+          <w:kern w:val="0"/>
+          <w:sz w:val="18"/>
+          <w:szCs w:val="18"/>
+          <w:lang w:eastAsia="en-GB"/>
+          <w14:ligatures w14:val="none"/>
+        </w:rPr>
+      </w:pPr>
+      <w:r>
+        <w:rPr>
+          <w:rFonts w:ascii="Menlo" w:eastAsia="Times New Roman" w:hAnsi="Menlo" w:cs="Menlo"/>
+          <w:color w:val="F8F8F2"/>
+          <w:kern w:val="0"/>
+          <w:sz w:val="18"/>
+          <w:szCs w:val="18"/>
+          <w:lang w:eastAsia="en-GB"/>
+          <w14:ligatures w14:val="none"/>
+        </w:rPr>
+        <w:t>@</w:t>
+      </w:r>
+      <w:r>
+        <w:rPr>
+          <w:rFonts w:ascii="Menlo" w:eastAsia="Times New Roman" w:hAnsi="Menlo" w:cs="Menlo"/>
+          <w:color w:val="8BE9FD"/>
+          <w:kern w:val="0"/>
+          <w:sz w:val="18"/>
+          <w:szCs w:val="18"/>
+          <w:lang w:eastAsia="en-GB"/>
+          <w14:ligatures w14:val="none"/>
+        </w:rPr>
+        <w:t>HostBinding</w:t>
+      </w:r>
+      <w:r>
+        <w:rPr>
+          <w:rFonts w:ascii="Menlo" w:eastAsia="Times New Roman" w:hAnsi="Menlo" w:cs="Menlo"/>
+          <w:color w:val="F8F8F2"/>
+          <w:kern w:val="0"/>
+          <w:sz w:val="18"/>
+          <w:szCs w:val="18"/>
+          <w:lang w:eastAsia="en-GB"/>
+          <w14:ligatures w14:val="none"/>
+        </w:rPr>
+        <w:t>(</w:t>
+      </w:r>
+      <w:r>
+        <w:rPr>
+          <w:rFonts w:ascii="Menlo" w:eastAsia="Times New Roman" w:hAnsi="Menlo" w:cs="Menlo"/>
+          <w:color w:val="E9F284"/>
+          <w:kern w:val="0"/>
+          <w:sz w:val="18"/>
+          <w:szCs w:val="18"/>
+          <w:lang w:eastAsia="en-GB"/>
+          <w14:ligatures w14:val="none"/>
+        </w:rPr>
+        <w:t>'</w:t>
+      </w:r>
+      <w:r>
+        <w:rPr>
+          <w:rFonts w:ascii="Menlo" w:eastAsia="Times New Roman" w:hAnsi="Menlo" w:cs="Menlo"/>
+          <w:color w:val="F1FA8C"/>
+          <w:kern w:val="0"/>
+          <w:sz w:val="18"/>
+          <w:szCs w:val="18"/>
+          <w:lang w:eastAsia="en-GB"/>
+          <w14:ligatures w14:val="none"/>
+        </w:rPr>
+        <w:t>style.backgroundColor</w:t>
+      </w:r>
+      <w:r>
+        <w:rPr>
+          <w:rFonts w:ascii="Menlo" w:eastAsia="Times New Roman" w:hAnsi="Menlo" w:cs="Menlo"/>
+          <w:color w:val="E9F284"/>
+          <w:kern w:val="0"/>
+          <w:sz w:val="18"/>
+          <w:szCs w:val="18"/>
+          <w:lang w:eastAsia="en-GB"/>
+          <w14:ligatures w14:val="none"/>
+        </w:rPr>
+        <w:t>'</w:t>
+      </w:r>
+      <w:r>
+        <w:rPr>
+          <w:rFonts w:ascii="Menlo" w:eastAsia="Times New Roman" w:hAnsi="Menlo" w:cs="Menlo"/>
+          <w:color w:val="F8F8F2"/>
+          <w:kern w:val="0"/>
+          <w:sz w:val="18"/>
+          <w:szCs w:val="18"/>
+          <w:lang w:eastAsia="en-GB"/>
+          <w14:ligatures w14:val="none"/>
+        </w:rPr>
+        <w:t xml:space="preserve">) </w:t>
+      </w:r>
+      <w:proofErr w:type="spellStart"/>
+      <w:r>
+        <w:rPr>
+          <w:rFonts w:ascii="Menlo" w:eastAsia="Times New Roman" w:hAnsi="Menlo" w:cs="Menlo"/>
+          <w:color w:val="F8F8F2"/>
+          <w:kern w:val="0"/>
+          <w:sz w:val="18"/>
+          <w:szCs w:val="18"/>
+          <w:lang w:eastAsia="en-GB"/>
+          <w14:ligatures w14:val="none"/>
+        </w:rPr>
+        <w:t>background</w:t>
+      </w:r>
+      <w:r>
+        <w:rPr>
+          <w:rFonts w:ascii="Menlo" w:eastAsia="Times New Roman" w:hAnsi="Menlo" w:cs="Menlo"/>
+          <w:color w:val="FF79C6"/>
+          <w:kern w:val="0"/>
+          <w:sz w:val="18"/>
+          <w:szCs w:val="18"/>
+          <w:lang w:eastAsia="en-GB"/>
+          <w14:ligatures w14:val="none"/>
+        </w:rPr>
+        <w:t>:</w:t>
+      </w:r>
+      <w:r>
+        <w:rPr>
+          <w:rFonts w:ascii="Menlo" w:eastAsia="Times New Roman" w:hAnsi="Menlo" w:cs="Menlo"/>
+          <w:i/>
+          <w:iCs/>
+          <w:color w:val="8BE9FD"/>
+          <w:kern w:val="0"/>
+          <w:sz w:val="18"/>
+          <w:szCs w:val="18"/>
+          <w:lang w:eastAsia="en-GB"/>
+          <w14:ligatures w14:val="none"/>
+        </w:rPr>
+        <w:t>string</w:t>
+      </w:r>
+      <w:proofErr w:type="spellEnd"/>
+      <w:r>
+        <w:rPr>
+          <w:rFonts w:ascii="Menlo" w:eastAsia="Times New Roman" w:hAnsi="Menlo" w:cs="Menlo"/>
+          <w:color w:val="F8F8F2"/>
+          <w:kern w:val="0"/>
+          <w:sz w:val="18"/>
+          <w:szCs w:val="18"/>
+          <w:lang w:eastAsia="en-GB"/>
+          <w14:ligatures w14:val="none"/>
+        </w:rPr>
+        <w:t xml:space="preserve"> </w:t>
+      </w:r>
+      <w:r>
+        <w:rPr>
+          <w:rFonts w:ascii="Menlo" w:eastAsia="Times New Roman" w:hAnsi="Menlo" w:cs="Menlo"/>
+          <w:color w:val="FF79C6"/>
+          <w:kern w:val="0"/>
+          <w:sz w:val="18"/>
+          <w:szCs w:val="18"/>
+          <w:lang w:eastAsia="en-GB"/>
+          <w14:ligatures w14:val="none"/>
+        </w:rPr>
+        <w:t>=</w:t>
+      </w:r>
+      <w:r>
+        <w:rPr>
+          <w:rFonts w:ascii="Menlo" w:eastAsia="Times New Roman" w:hAnsi="Menlo" w:cs="Menlo"/>
+          <w:color w:val="E9F284"/>
+          <w:kern w:val="0"/>
+          <w:sz w:val="18"/>
+          <w:szCs w:val="18"/>
+          <w:lang w:eastAsia="en-GB"/>
+          <w14:ligatures w14:val="none"/>
+        </w:rPr>
+        <w:t>'</w:t>
+      </w:r>
+      <w:r>
+        <w:rPr>
+          <w:rFonts w:ascii="Menlo" w:eastAsia="Times New Roman" w:hAnsi="Menlo" w:cs="Menlo"/>
+          <w:color w:val="F1FA8C"/>
+          <w:kern w:val="0"/>
+          <w:sz w:val="18"/>
+          <w:szCs w:val="18"/>
+          <w:lang w:eastAsia="en-GB"/>
+          <w14:ligatures w14:val="none"/>
+        </w:rPr>
+        <w:t>transparent</w:t>
+      </w:r>
+      <w:r>
+        <w:rPr>
+          <w:rFonts w:ascii="Menlo" w:eastAsia="Times New Roman" w:hAnsi="Menlo" w:cs="Menlo"/>
+          <w:color w:val="E9F284"/>
+          <w:kern w:val="0"/>
+          <w:sz w:val="18"/>
+          <w:szCs w:val="18"/>
+          <w:lang w:eastAsia="en-GB"/>
+          <w14:ligatures w14:val="none"/>
+        </w:rPr>
+        <w:t>'</w:t>
+      </w:r>
+      <w:r>
+        <w:rPr>
+          <w:rFonts w:ascii="Menlo" w:eastAsia="Times New Roman" w:hAnsi="Menlo" w:cs="Menlo"/>
+          <w:color w:val="F8F8F2"/>
+          <w:kern w:val="0"/>
+          <w:sz w:val="18"/>
+          <w:szCs w:val="18"/>
+          <w:lang w:eastAsia="en-GB"/>
+          <w14:ligatures w14:val="none"/>
+        </w:rPr>
+        <w:t>;</w:t>
+      </w:r>
+    </w:p>
+    <w:p>
+      <w:pPr>
+        <w:rPr>
+          <w:b/>
+          <w:bCs/>
+        </w:rPr>
+      </w:pPr>
+    </w:p>
+    <w:p>
+      <w:pPr>
+        <w:rPr>
+          <w:b/>
+          <w:bCs/>
+          <w:sz w:val="20"/>
+          <w:szCs w:val="20"/>
+        </w:rPr>
+      </w:pPr>
+      <w:r>
+        <w:rPr>
+          <w:b/>
+          <w:bCs/>
+          <w:sz w:val="20"/>
+          <w:szCs w:val="20"/>
+        </w:rPr>
+        <w:t>Structural directives</w:t>
+      </w:r>
+    </w:p>
+    <w:p>
+      <w:pPr>
+        <w:rPr>
+          <w:b/>
+          <w:bCs/>
+          <w:sz w:val="20"/>
+          <w:szCs w:val="20"/>
+        </w:rPr>
+      </w:pPr>
+      <w:r>
+        <w:rPr>
+          <w:b/>
+          <w:bCs/>
+          <w:sz w:val="20"/>
+          <w:szCs w:val="20"/>
+        </w:rPr>
+        <w:tab/>
+      </w:r>
+    </w:p>
+    <w:p>
+      <w:pPr>
+        <w:ind w:left="720"/>
+        <w:rPr>
+          <w:sz w:val="18"/>
+          <w:szCs w:val="18"/>
+        </w:rPr>
+      </w:pPr>
+      <w:r>
+        <w:rPr>
+          <w:sz w:val="18"/>
+          <w:szCs w:val="18"/>
+        </w:rPr>
+        <w:t>A structural directive manipulate the DOM by adding and removing the elements to or from the DOM on which we are  use it.</w:t>
+      </w:r>
+    </w:p>
+    <w:p>
+      <w:pPr>
+        <w:ind w:firstLine="720"/>
+        <w:rPr>
+          <w:sz w:val="18"/>
+          <w:szCs w:val="18"/>
+        </w:rPr>
+      </w:pPr>
+    </w:p>
+    <w:p>
+      <w:pPr>
+        <w:ind w:firstLine="720"/>
+        <w:rPr>
+          <w:sz w:val="18"/>
+          <w:szCs w:val="18"/>
+        </w:rPr>
+      </w:pPr>
+      <w:proofErr w:type="spellStart"/>
+      <w:r>
+        <w:rPr>
+          <w:sz w:val="18"/>
+          <w:szCs w:val="18"/>
+        </w:rPr>
+        <w:t>ngSwitch</w:t>
+      </w:r>
+      <w:proofErr w:type="spellEnd"/>
+      <w:r>
+        <w:rPr>
+          <w:sz w:val="18"/>
+          <w:szCs w:val="18"/>
+        </w:rPr>
+        <w:t xml:space="preserve"> structural directive.</w:t>
+      </w:r>
+    </w:p>
+    <w:p>
+      <w:pPr>
+        <w:rPr>
+          <w:sz w:val="18"/>
+          <w:szCs w:val="18"/>
+        </w:rPr>
+      </w:pPr>
+    </w:p>
+    <w:p>
+      <w:pPr>
+        <w:rPr>
+          <w:b/>
+          <w:bCs/>
+          <w:sz w:val="26"/>
+          <w:szCs w:val="26"/>
+        </w:rPr>
+      </w:pPr>
+      <w:r>
+        <w:rPr>
+          <w:b/>
+          <w:bCs/>
+          <w:sz w:val="26"/>
+          <w:szCs w:val="26"/>
+        </w:rPr>
+        <w:t>Services</w:t>
+      </w:r>
+    </w:p>
+    <w:p>
+      <w:pPr>
+        <w:rPr>
+          <w:b/>
+          <w:bCs/>
+          <w:sz w:val="26"/>
+          <w:szCs w:val="26"/>
+        </w:rPr>
+      </w:pPr>
+    </w:p>
+    <w:p>
+      <w:pPr>
+        <w:ind w:left="720"/>
+        <w:rPr>
+          <w:sz w:val="18"/>
+          <w:szCs w:val="18"/>
+        </w:rPr>
+      </w:pPr>
+      <w:r>
+        <w:rPr>
+          <w:sz w:val="18"/>
+          <w:szCs w:val="18"/>
+        </w:rPr>
+        <w:t xml:space="preserve">A service is a reusable typescript class that can be used in multiple components across </w:t>
+      </w:r>
+      <w:r>
+        <w:rPr>
+          <w:sz w:val="18"/>
+          <w:szCs w:val="18"/>
+        </w:rPr>
+        <w:t>Angular</w:t>
+      </w:r>
+      <w:r>
+        <w:rPr>
+          <w:sz w:val="18"/>
+          <w:szCs w:val="18"/>
+        </w:rPr>
+        <w:t xml:space="preserve"> application.</w:t>
+      </w:r>
+    </w:p>
+    <w:p>
+      <w:pPr>
+        <w:ind w:left="720"/>
+        <w:rPr>
+          <w:sz w:val="18"/>
+          <w:szCs w:val="18"/>
+        </w:rPr>
+      </w:pPr>
+    </w:p>
+    <w:p>
+      <w:pPr>
+        <w:pStyle w:val="ListParagraph"/>
+        <w:numPr>
+          <w:ilvl w:val="0"/>
+          <w:numId w:val="17"/>
+        </w:numPr>
+        <w:rPr>
+          <w:sz w:val="18"/>
+          <w:szCs w:val="18"/>
+        </w:rPr>
+      </w:pPr>
+      <w:r>
+        <w:rPr>
+          <w:sz w:val="18"/>
+          <w:szCs w:val="18"/>
+        </w:rPr>
+        <w:t>Services are easier to debug and test.</w:t>
+      </w:r>
+    </w:p>
+    <w:p>
+      <w:pPr>
+        <w:pStyle w:val="ListParagraph"/>
+        <w:numPr>
+          <w:ilvl w:val="0"/>
+          <w:numId w:val="17"/>
+        </w:numPr>
+        <w:rPr>
+          <w:sz w:val="18"/>
+          <w:szCs w:val="18"/>
+        </w:rPr>
+      </w:pPr>
+      <w:r>
+        <w:rPr>
+          <w:sz w:val="18"/>
+          <w:szCs w:val="18"/>
+        </w:rPr>
+        <w:t>Services provides re-usability of code.</w:t>
+      </w:r>
+    </w:p>
+    <w:p>
+      <w:pPr>
+        <w:pStyle w:val="ListParagraph"/>
+        <w:numPr>
+          <w:ilvl w:val="0"/>
+          <w:numId w:val="17"/>
+        </w:numPr>
+        <w:rPr>
+          <w:sz w:val="18"/>
+          <w:szCs w:val="18"/>
+        </w:rPr>
+      </w:pPr>
+      <w:r>
+        <w:rPr>
+          <w:sz w:val="18"/>
+          <w:szCs w:val="18"/>
+        </w:rPr>
+        <w:t>With services, we can communicate across different</w:t>
+      </w:r>
+      <w:r>
+        <w:rPr>
+          <w:sz w:val="18"/>
+          <w:szCs w:val="18"/>
+        </w:rPr>
+        <w:t xml:space="preserve"> </w:t>
+      </w:r>
+      <w:r>
+        <w:rPr>
+          <w:sz w:val="18"/>
+          <w:szCs w:val="18"/>
+        </w:rPr>
+        <w:t>components</w:t>
+      </w:r>
+      <w:r>
+        <w:rPr>
+          <w:sz w:val="18"/>
+          <w:szCs w:val="18"/>
+        </w:rPr>
+        <w:t>.</w:t>
+      </w:r>
+    </w:p>
+    <w:p>
+      <w:pPr>
+        <w:ind w:left="720"/>
+        <w:rPr>
+          <w:b/>
+          <w:bCs/>
+          <w:sz w:val="26"/>
+          <w:szCs w:val="26"/>
+        </w:rPr>
+      </w:pPr>
+      <w:r>
+        <w:rPr>
+          <w:b/>
+          <w:bCs/>
+          <w:sz w:val="26"/>
+          <w:szCs w:val="26"/>
         </w:rPr>
         <w:br w:type="page"/>
       </w:r>
@@ -5758,6 +7098,13 @@
           <w:bCs/>
         </w:rPr>
         <w:lastRenderedPageBreak/>
+        <w:t xml:space="preserve"> </w:t>
+      </w:r>
+      <w:r>
+        <w:rPr>
+          <w:b/>
+          <w:bCs/>
+        </w:rPr>
         <w:br w:type="page"/>
       </w:r>
     </w:p>
@@ -6174,6 +7521,96 @@
     </w:lvl>
   </w:abstractNum>
   <w:abstractNum w:abstractNumId="4" w15:restartNumberingAfterBreak="0">
+    <w:nsid w:val="21DC2F29"/>
+    <w:multiLevelType w:val="hybridMultilevel"/>
+    <w:tmpl w:val="7610E2F6"/>
+    <w:lvl w:ilvl="0" w:tplc="8A44ED46">
+      <w:start w:val="1"/>
+      <w:numFmt w:val="bullet"/>
+      <w:lvlText w:val=""/>
+      <w:lvlJc w:val="left"/>
+      <w:pPr>
+        <w:ind w:left="1800" w:hanging="360"/>
+      </w:pPr>
+      <w:rPr>
+        <w:rFonts w:ascii="Symbol" w:hAnsi="Symbol" w:hint="default"/>
+        <w:color w:val="auto"/>
+      </w:rPr>
+    </w:lvl>
+    <w:lvl w:ilvl="1" w:tplc="FFFFFFFF" w:tentative="1">
+      <w:start w:val="1"/>
+      <w:numFmt w:val="lowerLetter"/>
+      <w:lvlText w:val="%2."/>
+      <w:lvlJc w:val="left"/>
+      <w:pPr>
+        <w:ind w:left="3240" w:hanging="360"/>
+      </w:pPr>
+    </w:lvl>
+    <w:lvl w:ilvl="2" w:tplc="FFFFFFFF" w:tentative="1">
+      <w:start w:val="1"/>
+      <w:numFmt w:val="lowerRoman"/>
+      <w:lvlText w:val="%3."/>
+      <w:lvlJc w:val="right"/>
+      <w:pPr>
+        <w:ind w:left="3960" w:hanging="180"/>
+      </w:pPr>
+    </w:lvl>
+    <w:lvl w:ilvl="3" w:tplc="FFFFFFFF" w:tentative="1">
+      <w:start w:val="1"/>
+      <w:numFmt w:val="decimal"/>
+      <w:lvlText w:val="%4."/>
+      <w:lvlJc w:val="left"/>
+      <w:pPr>
+        <w:ind w:left="4680" w:hanging="360"/>
+      </w:pPr>
+    </w:lvl>
+    <w:lvl w:ilvl="4" w:tplc="FFFFFFFF" w:tentative="1">
+      <w:start w:val="1"/>
+      <w:numFmt w:val="lowerLetter"/>
+      <w:lvlText w:val="%5."/>
+      <w:lvlJc w:val="left"/>
+      <w:pPr>
+        <w:ind w:left="5400" w:hanging="360"/>
+      </w:pPr>
+    </w:lvl>
+    <w:lvl w:ilvl="5" w:tplc="FFFFFFFF" w:tentative="1">
+      <w:start w:val="1"/>
+      <w:numFmt w:val="lowerRoman"/>
+      <w:lvlText w:val="%6."/>
+      <w:lvlJc w:val="right"/>
+      <w:pPr>
+        <w:ind w:left="6120" w:hanging="180"/>
+      </w:pPr>
+    </w:lvl>
+    <w:lvl w:ilvl="6" w:tplc="FFFFFFFF" w:tentative="1">
+      <w:start w:val="1"/>
+      <w:numFmt w:val="decimal"/>
+      <w:lvlText w:val="%7."/>
+      <w:lvlJc w:val="left"/>
+      <w:pPr>
+        <w:ind w:left="6840" w:hanging="360"/>
+      </w:pPr>
+    </w:lvl>
+    <w:lvl w:ilvl="7" w:tplc="FFFFFFFF" w:tentative="1">
+      <w:start w:val="1"/>
+      <w:numFmt w:val="lowerLetter"/>
+      <w:lvlText w:val="%8."/>
+      <w:lvlJc w:val="left"/>
+      <w:pPr>
+        <w:ind w:left="7560" w:hanging="360"/>
+      </w:pPr>
+    </w:lvl>
+    <w:lvl w:ilvl="8" w:tplc="FFFFFFFF" w:tentative="1">
+      <w:start w:val="1"/>
+      <w:numFmt w:val="lowerRoman"/>
+      <w:lvlText w:val="%9."/>
+      <w:lvlJc w:val="right"/>
+      <w:pPr>
+        <w:ind w:left="8280" w:hanging="180"/>
+      </w:pPr>
+    </w:lvl>
+  </w:abstractNum>
+  <w:abstractNum w:abstractNumId="5" w15:restartNumberingAfterBreak="0">
     <w:nsid w:val="262179BE"/>
     <w:multiLevelType w:val="hybridMultilevel"/>
     <w:tmpl w:val="6BD2B336"/>
@@ -6263,7 +7700,7 @@
       </w:pPr>
     </w:lvl>
   </w:abstractNum>
-  <w:abstractNum w:abstractNumId="5" w15:restartNumberingAfterBreak="0">
+  <w:abstractNum w:abstractNumId="6" w15:restartNumberingAfterBreak="0">
     <w:nsid w:val="276D44EC"/>
     <w:multiLevelType w:val="hybridMultilevel"/>
     <w:tmpl w:val="BECE820A"/>
@@ -6377,7 +7814,7 @@
       </w:rPr>
     </w:lvl>
   </w:abstractNum>
-  <w:abstractNum w:abstractNumId="6" w15:restartNumberingAfterBreak="0">
+  <w:abstractNum w:abstractNumId="7" w15:restartNumberingAfterBreak="0">
     <w:nsid w:val="330B733B"/>
     <w:multiLevelType w:val="hybridMultilevel"/>
     <w:tmpl w:val="E902AA90"/>
@@ -6463,7 +7900,7 @@
       </w:pPr>
     </w:lvl>
   </w:abstractNum>
-  <w:abstractNum w:abstractNumId="7" w15:restartNumberingAfterBreak="0">
+  <w:abstractNum w:abstractNumId="8" w15:restartNumberingAfterBreak="0">
     <w:nsid w:val="3AE349AC"/>
     <w:multiLevelType w:val="hybridMultilevel"/>
     <w:tmpl w:val="13B8D3E2"/>
@@ -6577,7 +8014,7 @@
       </w:rPr>
     </w:lvl>
   </w:abstractNum>
-  <w:abstractNum w:abstractNumId="8" w15:restartNumberingAfterBreak="0">
+  <w:abstractNum w:abstractNumId="9" w15:restartNumberingAfterBreak="0">
     <w:nsid w:val="45BD3862"/>
     <w:multiLevelType w:val="multilevel"/>
     <w:tmpl w:val="A4D635A8"/>
@@ -6664,7 +8101,7 @@
       </w:pPr>
     </w:lvl>
   </w:abstractNum>
-  <w:abstractNum w:abstractNumId="9" w15:restartNumberingAfterBreak="0">
+  <w:abstractNum w:abstractNumId="10" w15:restartNumberingAfterBreak="0">
     <w:nsid w:val="46F13ED1"/>
     <w:multiLevelType w:val="hybridMultilevel"/>
     <w:tmpl w:val="41B63DF2"/>
@@ -6750,7 +8187,7 @@
       </w:pPr>
     </w:lvl>
   </w:abstractNum>
-  <w:abstractNum w:abstractNumId="10" w15:restartNumberingAfterBreak="0">
+  <w:abstractNum w:abstractNumId="11" w15:restartNumberingAfterBreak="0">
     <w:nsid w:val="50CE27E2"/>
     <w:multiLevelType w:val="hybridMultilevel"/>
     <w:tmpl w:val="7C58B70A"/>
@@ -6836,7 +8273,93 @@
       </w:pPr>
     </w:lvl>
   </w:abstractNum>
-  <w:abstractNum w:abstractNumId="11" w15:restartNumberingAfterBreak="0">
+  <w:abstractNum w:abstractNumId="12" w15:restartNumberingAfterBreak="0">
+    <w:nsid w:val="5D030A8C"/>
+    <w:multiLevelType w:val="hybridMultilevel"/>
+    <w:tmpl w:val="BB44D4EC"/>
+    <w:lvl w:ilvl="0" w:tplc="0809000F">
+      <w:start w:val="1"/>
+      <w:numFmt w:val="decimal"/>
+      <w:lvlText w:val="%1."/>
+      <w:lvlJc w:val="left"/>
+      <w:pPr>
+        <w:ind w:left="1440" w:hanging="360"/>
+      </w:pPr>
+    </w:lvl>
+    <w:lvl w:ilvl="1" w:tplc="08090019" w:tentative="1">
+      <w:start w:val="1"/>
+      <w:numFmt w:val="lowerLetter"/>
+      <w:lvlText w:val="%2."/>
+      <w:lvlJc w:val="left"/>
+      <w:pPr>
+        <w:ind w:left="2160" w:hanging="360"/>
+      </w:pPr>
+    </w:lvl>
+    <w:lvl w:ilvl="2" w:tplc="0809001B" w:tentative="1">
+      <w:start w:val="1"/>
+      <w:numFmt w:val="lowerRoman"/>
+      <w:lvlText w:val="%3."/>
+      <w:lvlJc w:val="right"/>
+      <w:pPr>
+        <w:ind w:left="2880" w:hanging="180"/>
+      </w:pPr>
+    </w:lvl>
+    <w:lvl w:ilvl="3" w:tplc="0809000F" w:tentative="1">
+      <w:start w:val="1"/>
+      <w:numFmt w:val="decimal"/>
+      <w:lvlText w:val="%4."/>
+      <w:lvlJc w:val="left"/>
+      <w:pPr>
+        <w:ind w:left="3600" w:hanging="360"/>
+      </w:pPr>
+    </w:lvl>
+    <w:lvl w:ilvl="4" w:tplc="08090019" w:tentative="1">
+      <w:start w:val="1"/>
+      <w:numFmt w:val="lowerLetter"/>
+      <w:lvlText w:val="%5."/>
+      <w:lvlJc w:val="left"/>
+      <w:pPr>
+        <w:ind w:left="4320" w:hanging="360"/>
+      </w:pPr>
+    </w:lvl>
+    <w:lvl w:ilvl="5" w:tplc="0809001B" w:tentative="1">
+      <w:start w:val="1"/>
+      <w:numFmt w:val="lowerRoman"/>
+      <w:lvlText w:val="%6."/>
+      <w:lvlJc w:val="right"/>
+      <w:pPr>
+        <w:ind w:left="5040" w:hanging="180"/>
+      </w:pPr>
+    </w:lvl>
+    <w:lvl w:ilvl="6" w:tplc="0809000F" w:tentative="1">
+      <w:start w:val="1"/>
+      <w:numFmt w:val="decimal"/>
+      <w:lvlText w:val="%7."/>
+      <w:lvlJc w:val="left"/>
+      <w:pPr>
+        <w:ind w:left="5760" w:hanging="360"/>
+      </w:pPr>
+    </w:lvl>
+    <w:lvl w:ilvl="7" w:tplc="08090019" w:tentative="1">
+      <w:start w:val="1"/>
+      <w:numFmt w:val="lowerLetter"/>
+      <w:lvlText w:val="%8."/>
+      <w:lvlJc w:val="left"/>
+      <w:pPr>
+        <w:ind w:left="6480" w:hanging="360"/>
+      </w:pPr>
+    </w:lvl>
+    <w:lvl w:ilvl="8" w:tplc="0809001B" w:tentative="1">
+      <w:start w:val="1"/>
+      <w:numFmt w:val="lowerRoman"/>
+      <w:lvlText w:val="%9."/>
+      <w:lvlJc w:val="right"/>
+      <w:pPr>
+        <w:ind w:left="7200" w:hanging="180"/>
+      </w:pPr>
+    </w:lvl>
+  </w:abstractNum>
+  <w:abstractNum w:abstractNumId="13" w15:restartNumberingAfterBreak="0">
     <w:nsid w:val="664835DE"/>
     <w:multiLevelType w:val="hybridMultilevel"/>
     <w:tmpl w:val="B4F25CB4"/>
@@ -6926,7 +8449,7 @@
       </w:pPr>
     </w:lvl>
   </w:abstractNum>
-  <w:abstractNum w:abstractNumId="12" w15:restartNumberingAfterBreak="0">
+  <w:abstractNum w:abstractNumId="14" w15:restartNumberingAfterBreak="0">
     <w:nsid w:val="6FCE00EE"/>
     <w:multiLevelType w:val="hybridMultilevel"/>
     <w:tmpl w:val="4B9CF4B2"/>
@@ -7016,7 +8539,7 @@
       </w:pPr>
     </w:lvl>
   </w:abstractNum>
-  <w:abstractNum w:abstractNumId="13" w15:restartNumberingAfterBreak="0">
+  <w:abstractNum w:abstractNumId="15" w15:restartNumberingAfterBreak="0">
     <w:nsid w:val="74813B90"/>
     <w:multiLevelType w:val="hybridMultilevel"/>
     <w:tmpl w:val="63A40498"/>
@@ -7102,7 +8625,7 @@
       </w:pPr>
     </w:lvl>
   </w:abstractNum>
-  <w:abstractNum w:abstractNumId="14" w15:restartNumberingAfterBreak="0">
+  <w:abstractNum w:abstractNumId="16" w15:restartNumberingAfterBreak="0">
     <w:nsid w:val="7AFE43C8"/>
     <w:multiLevelType w:val="hybridMultilevel"/>
     <w:tmpl w:val="37BA66E6"/>
@@ -7189,10 +8712,10 @@
     </w:lvl>
   </w:abstractNum>
   <w:num w:numId="1" w16cid:durableId="1037126041">
-    <w:abstractNumId w:val="9"/>
+    <w:abstractNumId w:val="10"/>
   </w:num>
   <w:num w:numId="2" w16cid:durableId="599533669">
-    <w:abstractNumId w:val="12"/>
+    <w:abstractNumId w:val="14"/>
   </w:num>
   <w:num w:numId="3" w16cid:durableId="115409749">
     <w:abstractNumId w:val="1"/>
@@ -7201,37 +8724,43 @@
     <w:abstractNumId w:val="0"/>
   </w:num>
   <w:num w:numId="5" w16cid:durableId="1692298256">
+    <w:abstractNumId w:val="13"/>
+  </w:num>
+  <w:num w:numId="6" w16cid:durableId="1340351327">
+    <w:abstractNumId w:val="5"/>
+  </w:num>
+  <w:num w:numId="7" w16cid:durableId="607084582">
     <w:abstractNumId w:val="11"/>
   </w:num>
-  <w:num w:numId="6" w16cid:durableId="1340351327">
-    <w:abstractNumId w:val="4"/>
-  </w:num>
-  <w:num w:numId="7" w16cid:durableId="607084582">
-    <w:abstractNumId w:val="10"/>
-  </w:num>
   <w:num w:numId="8" w16cid:durableId="632175172">
-    <w:abstractNumId w:val="13"/>
+    <w:abstractNumId w:val="15"/>
   </w:num>
   <w:num w:numId="9" w16cid:durableId="605424881">
-    <w:abstractNumId w:val="7"/>
+    <w:abstractNumId w:val="8"/>
   </w:num>
   <w:num w:numId="10" w16cid:durableId="1669164898">
     <w:abstractNumId w:val="2"/>
   </w:num>
   <w:num w:numId="11" w16cid:durableId="2055083740">
-    <w:abstractNumId w:val="6"/>
+    <w:abstractNumId w:val="7"/>
   </w:num>
   <w:num w:numId="12" w16cid:durableId="1369601105">
     <w:abstractNumId w:val="3"/>
   </w:num>
   <w:num w:numId="13" w16cid:durableId="1496334521">
-    <w:abstractNumId w:val="8"/>
+    <w:abstractNumId w:val="9"/>
   </w:num>
   <w:num w:numId="14" w16cid:durableId="2094081030">
-    <w:abstractNumId w:val="5"/>
+    <w:abstractNumId w:val="6"/>
   </w:num>
   <w:num w:numId="15" w16cid:durableId="292298413">
-    <w:abstractNumId w:val="14"/>
+    <w:abstractNumId w:val="16"/>
+  </w:num>
+  <w:num w:numId="16" w16cid:durableId="755171923">
+    <w:abstractNumId w:val="12"/>
+  </w:num>
+  <w:num w:numId="17" w16cid:durableId="2120097781">
+    <w:abstractNumId w:val="4"/>
   </w:num>
 </w:numbering>
 </file>

</xml_diff>